<commit_message>
clean up some unnecessary code
</commit_message>
<xml_diff>
--- a/Documentaion/Documentation.docx
+++ b/Documentaion/Documentation.docx
@@ -394,7 +394,7 @@
                 </mc:Choice>
                 <mc:Fallback>
                   <w:pict>
-                    <v:shapetype w14:anchorId="13A2DC95" id="_x0000_t32" coordsize="21600,21600" o:spt="32" o:oned="t" path="m,l21600,21600e" filled="f">
+                    <v:shapetype w14:anchorId="1C4CB48C" id="_x0000_t32" coordsize="21600,21600" o:spt="32" o:oned="t" path="m,l21600,21600e" filled="f">
                       <v:path arrowok="t" fillok="f" o:connecttype="none"/>
                       <o:lock v:ext="edit" shapetype="t"/>
                     </v:shapetype>
@@ -3461,16 +3461,7 @@
           <w:rFonts w:asciiTheme="majorBidi" w:hAnsiTheme="majorBidi"/>
           <w:sz w:val="24"/>
         </w:rPr>
-        <w:t>Questio</w:t>
-      </w:r>
-      <w:bookmarkStart w:id="3" w:name="_GoBack"/>
-      <w:bookmarkEnd w:id="3"/>
-      <w:r>
-        <w:rPr>
-          <w:rFonts w:asciiTheme="majorBidi" w:hAnsiTheme="majorBidi"/>
-          <w:sz w:val="24"/>
-        </w:rPr>
-        <w:t xml:space="preserve">n text can </w:t>
+        <w:t xml:space="preserve">Question text can </w:t>
       </w:r>
       <w:r>
         <w:rPr>
@@ -4030,1478 +4021,6 @@
         </w:rPr>
         <w:t>) inclusive.</w:t>
       </w:r>
-    </w:p>
-    <w:p>
-      <w:pPr>
-        <w:spacing w:afterLines="200" w:after="480" w:line="360" w:lineRule="auto"/>
-        <w:jc w:val="both"/>
-        <w:rPr>
-          <w:rFonts w:asciiTheme="majorBidi" w:hAnsiTheme="majorBidi"/>
-          <w:sz w:val="24"/>
-        </w:rPr>
-      </w:pPr>
-    </w:p>
-    <w:p>
-      <w:pPr>
-        <w:spacing w:afterLines="200" w:after="480" w:line="360" w:lineRule="auto"/>
-        <w:jc w:val="both"/>
-        <w:rPr>
-          <w:rFonts w:asciiTheme="majorBidi" w:hAnsiTheme="majorBidi"/>
-          <w:sz w:val="24"/>
-        </w:rPr>
-      </w:pPr>
-    </w:p>
-    <w:p>
-      <w:pPr>
-        <w:spacing w:afterLines="200" w:after="480" w:line="360" w:lineRule="auto"/>
-        <w:jc w:val="both"/>
-        <w:rPr>
-          <w:rFonts w:asciiTheme="majorBidi" w:hAnsiTheme="majorBidi"/>
-          <w:sz w:val="24"/>
-        </w:rPr>
-      </w:pPr>
-    </w:p>
-    <w:p>
-      <w:pPr>
-        <w:spacing w:afterLines="200" w:after="480" w:line="360" w:lineRule="auto"/>
-        <w:jc w:val="both"/>
-        <w:rPr>
-          <w:rFonts w:asciiTheme="majorBidi" w:hAnsiTheme="majorBidi"/>
-          <w:sz w:val="24"/>
-        </w:rPr>
-      </w:pPr>
-    </w:p>
-    <w:p>
-      <w:pPr>
-        <w:spacing w:afterLines="200" w:after="480" w:line="360" w:lineRule="auto"/>
-        <w:jc w:val="both"/>
-        <w:rPr>
-          <w:rFonts w:asciiTheme="majorBidi" w:hAnsiTheme="majorBidi"/>
-          <w:sz w:val="24"/>
-        </w:rPr>
-      </w:pPr>
-    </w:p>
-    <w:p>
-      <w:pPr>
-        <w:spacing w:afterLines="200" w:after="480" w:line="360" w:lineRule="auto"/>
-        <w:ind w:firstLine="0"/>
-        <w:jc w:val="both"/>
-        <w:rPr>
-          <w:rFonts w:asciiTheme="majorBidi" w:hAnsiTheme="majorBidi"/>
-          <w:sz w:val="24"/>
-        </w:rPr>
-      </w:pPr>
-      <w:r>
-        <w:rPr>
-          <w:rFonts w:asciiTheme="majorBidi" w:hAnsiTheme="majorBidi"/>
-          <w:sz w:val="24"/>
-        </w:rPr>
-        <w:t>a bit</w:t>
-      </w:r>
-      <w:r>
-        <w:rPr>
-          <w:rFonts w:asciiTheme="majorBidi" w:hAnsiTheme="majorBidi"/>
-          <w:sz w:val="24"/>
-        </w:rPr>
-        <w:t xml:space="preserve"> about third-party application</w:t>
-      </w:r>
-      <w:r>
-        <w:rPr>
-          <w:rFonts w:asciiTheme="majorBidi" w:hAnsiTheme="majorBidi"/>
-          <w:sz w:val="24"/>
-        </w:rPr>
-        <w:t>s, A third-party application is created by a developer that is not the manufacturer of the device</w:t>
-      </w:r>
-      <w:r>
-        <w:rPr>
-          <w:rFonts w:asciiTheme="majorBidi" w:hAnsiTheme="majorBidi"/>
-          <w:sz w:val="24"/>
-        </w:rPr>
-        <w:t xml:space="preserve"> that</w:t>
-      </w:r>
-      <w:r>
-        <w:rPr>
-          <w:rFonts w:asciiTheme="majorBidi" w:hAnsiTheme="majorBidi"/>
-          <w:sz w:val="24"/>
-        </w:rPr>
-        <w:t xml:space="preserve"> the application runs on or the owner of the web page that provides it.</w:t>
-      </w:r>
-      <w:r>
-        <w:rPr>
-          <w:rFonts w:asciiTheme="majorBidi" w:hAnsiTheme="majorBidi"/>
-          <w:sz w:val="24"/>
-        </w:rPr>
-        <w:t xml:space="preserve"> </w:t>
-      </w:r>
-      <w:r>
-        <w:rPr>
-          <w:rFonts w:asciiTheme="majorBidi" w:hAnsiTheme="majorBidi"/>
-          <w:sz w:val="24"/>
-        </w:rPr>
-        <w:t xml:space="preserve">A </w:t>
-      </w:r>
-      <w:r>
-        <w:rPr>
-          <w:rFonts w:asciiTheme="majorBidi" w:hAnsiTheme="majorBidi"/>
-          <w:sz w:val="24"/>
-        </w:rPr>
-        <w:t>Third-party</w:t>
-      </w:r>
-      <w:r>
-        <w:rPr>
-          <w:rFonts w:asciiTheme="majorBidi" w:hAnsiTheme="majorBidi"/>
-          <w:sz w:val="24"/>
-        </w:rPr>
-        <w:t xml:space="preserve"> </w:t>
-      </w:r>
-      <w:r>
-        <w:rPr>
-          <w:rFonts w:asciiTheme="majorBidi" w:hAnsiTheme="majorBidi"/>
-          <w:sz w:val="24"/>
-        </w:rPr>
-        <w:t xml:space="preserve">application </w:t>
-      </w:r>
-      <w:r>
-        <w:rPr>
-          <w:rFonts w:asciiTheme="majorBidi" w:hAnsiTheme="majorBidi"/>
-          <w:sz w:val="24"/>
-        </w:rPr>
-        <w:t xml:space="preserve">can be permitted </w:t>
-      </w:r>
-      <w:r>
-        <w:rPr>
-          <w:rFonts w:asciiTheme="majorBidi" w:hAnsiTheme="majorBidi"/>
-          <w:sz w:val="24"/>
-        </w:rPr>
-        <w:t xml:space="preserve">or </w:t>
-      </w:r>
-      <w:r>
-        <w:rPr>
-          <w:rFonts w:asciiTheme="majorBidi" w:hAnsiTheme="majorBidi"/>
-          <w:sz w:val="24"/>
-        </w:rPr>
-        <w:t>prohibited</w:t>
-      </w:r>
-      <w:r>
-        <w:rPr>
-          <w:rFonts w:asciiTheme="majorBidi" w:hAnsiTheme="majorBidi"/>
-          <w:sz w:val="24"/>
-        </w:rPr>
-        <w:t xml:space="preserve"> by the device</w:t>
-      </w:r>
-      <w:r>
-        <w:rPr>
-          <w:rFonts w:asciiTheme="majorBidi" w:hAnsiTheme="majorBidi"/>
-          <w:sz w:val="24"/>
-        </w:rPr>
-        <w:t xml:space="preserve"> manufacturer</w:t>
-      </w:r>
-      <w:r>
-        <w:rPr>
-          <w:rFonts w:asciiTheme="majorBidi" w:hAnsiTheme="majorBidi"/>
-          <w:sz w:val="24"/>
-        </w:rPr>
-        <w:t xml:space="preserve"> or </w:t>
-      </w:r>
-      <w:r>
-        <w:rPr>
-          <w:rFonts w:asciiTheme="majorBidi" w:hAnsiTheme="majorBidi"/>
-          <w:sz w:val="24"/>
-        </w:rPr>
-        <w:t>web page</w:t>
-      </w:r>
-      <w:r>
-        <w:rPr>
-          <w:rFonts w:asciiTheme="majorBidi" w:hAnsiTheme="majorBidi"/>
-          <w:sz w:val="24"/>
-        </w:rPr>
-        <w:t xml:space="preserve"> owner. </w:t>
-      </w:r>
-      <w:r>
-        <w:rPr>
-          <w:rFonts w:asciiTheme="majorBidi" w:hAnsiTheme="majorBidi"/>
-          <w:sz w:val="24"/>
-        </w:rPr>
-        <w:t xml:space="preserve">For example, </w:t>
-      </w:r>
-      <w:r>
-        <w:rPr>
-          <w:rFonts w:asciiTheme="majorBidi" w:hAnsiTheme="majorBidi"/>
-          <w:sz w:val="24"/>
-        </w:rPr>
-        <w:t>Android phones</w:t>
-      </w:r>
-      <w:r>
-        <w:rPr>
-          <w:rFonts w:asciiTheme="majorBidi" w:hAnsiTheme="majorBidi"/>
-          <w:sz w:val="24"/>
-        </w:rPr>
-        <w:t xml:space="preserve"> come with </w:t>
-      </w:r>
-      <w:r>
-        <w:rPr>
-          <w:rFonts w:asciiTheme="majorBidi" w:hAnsiTheme="majorBidi"/>
-          <w:sz w:val="24"/>
-        </w:rPr>
-        <w:t xml:space="preserve">their </w:t>
-      </w:r>
-      <w:r>
-        <w:rPr>
-          <w:rFonts w:asciiTheme="majorBidi" w:hAnsiTheme="majorBidi"/>
-          <w:sz w:val="24"/>
-        </w:rPr>
-        <w:t xml:space="preserve">own camera </w:t>
-      </w:r>
-      <w:r>
-        <w:rPr>
-          <w:rFonts w:asciiTheme="majorBidi" w:hAnsiTheme="majorBidi"/>
-          <w:sz w:val="24"/>
-        </w:rPr>
-        <w:t>application</w:t>
-      </w:r>
-      <w:r>
-        <w:rPr>
-          <w:rFonts w:asciiTheme="majorBidi" w:hAnsiTheme="majorBidi"/>
-          <w:sz w:val="24"/>
-        </w:rPr>
-        <w:t xml:space="preserve">, but there have been camera </w:t>
-      </w:r>
-      <w:r>
-        <w:rPr>
-          <w:rFonts w:asciiTheme="majorBidi" w:hAnsiTheme="majorBidi"/>
-          <w:sz w:val="24"/>
-        </w:rPr>
-        <w:t xml:space="preserve">applications </w:t>
-      </w:r>
-      <w:r>
-        <w:rPr>
-          <w:rFonts w:asciiTheme="majorBidi" w:hAnsiTheme="majorBidi"/>
-          <w:sz w:val="24"/>
-        </w:rPr>
-        <w:t>from third part</w:t>
-      </w:r>
-      <w:r>
-        <w:rPr>
-          <w:rFonts w:asciiTheme="majorBidi" w:hAnsiTheme="majorBidi"/>
-          <w:sz w:val="24"/>
-        </w:rPr>
-        <w:t>y developers</w:t>
-      </w:r>
-      <w:r>
-        <w:rPr>
-          <w:rFonts w:asciiTheme="majorBidi" w:hAnsiTheme="majorBidi"/>
-          <w:sz w:val="24"/>
-        </w:rPr>
-        <w:t xml:space="preserve"> that </w:t>
-      </w:r>
-      <w:r>
-        <w:rPr>
-          <w:rFonts w:asciiTheme="majorBidi" w:hAnsiTheme="majorBidi"/>
-          <w:sz w:val="24"/>
-        </w:rPr>
-        <w:t xml:space="preserve">can offer </w:t>
-      </w:r>
-      <w:r>
-        <w:rPr>
-          <w:rFonts w:asciiTheme="majorBidi" w:hAnsiTheme="majorBidi"/>
-          <w:sz w:val="24"/>
-        </w:rPr>
-        <w:t xml:space="preserve">advanced features such as a </w:t>
-      </w:r>
-      <w:r>
-        <w:rPr>
-          <w:rFonts w:asciiTheme="majorBidi" w:hAnsiTheme="majorBidi"/>
-          <w:sz w:val="24"/>
-        </w:rPr>
-        <w:t>“</w:t>
-      </w:r>
-      <w:r>
-        <w:rPr>
-          <w:rFonts w:asciiTheme="majorBidi" w:hAnsiTheme="majorBidi"/>
-          <w:sz w:val="24"/>
-        </w:rPr>
-        <w:t>self-timer</w:t>
-      </w:r>
-      <w:r>
-        <w:rPr>
-          <w:rFonts w:asciiTheme="majorBidi" w:hAnsiTheme="majorBidi"/>
-          <w:sz w:val="24"/>
-        </w:rPr>
-        <w:t>”</w:t>
-      </w:r>
-      <w:r>
-        <w:rPr>
-          <w:rFonts w:asciiTheme="majorBidi" w:hAnsiTheme="majorBidi"/>
-          <w:sz w:val="24"/>
-        </w:rPr>
-        <w:t xml:space="preserve"> and editing</w:t>
-      </w:r>
-      <w:r>
-        <w:rPr>
-          <w:rFonts w:asciiTheme="majorBidi" w:hAnsiTheme="majorBidi"/>
-          <w:sz w:val="24"/>
-        </w:rPr>
-        <w:t xml:space="preserve"> tools</w:t>
-      </w:r>
-      <w:r>
-        <w:rPr>
-          <w:rFonts w:asciiTheme="majorBidi" w:hAnsiTheme="majorBidi"/>
-          <w:sz w:val="24"/>
-        </w:rPr>
-        <w:t xml:space="preserve">. Until </w:t>
-      </w:r>
-      <w:r>
-        <w:rPr>
-          <w:rFonts w:asciiTheme="majorBidi" w:hAnsiTheme="majorBidi"/>
-          <w:sz w:val="24"/>
-        </w:rPr>
-        <w:t>the phone manufacturer implements</w:t>
-      </w:r>
-      <w:r>
-        <w:rPr>
-          <w:rFonts w:asciiTheme="majorBidi" w:hAnsiTheme="majorBidi"/>
-          <w:sz w:val="24"/>
-        </w:rPr>
-        <w:t xml:space="preserve"> the same </w:t>
-      </w:r>
-      <w:r>
-        <w:rPr>
-          <w:rFonts w:asciiTheme="majorBidi" w:hAnsiTheme="majorBidi"/>
-          <w:sz w:val="24"/>
-        </w:rPr>
-        <w:t>features</w:t>
-      </w:r>
-      <w:r>
-        <w:rPr>
-          <w:rFonts w:asciiTheme="majorBidi" w:hAnsiTheme="majorBidi"/>
-          <w:sz w:val="24"/>
-        </w:rPr>
-        <w:t xml:space="preserve"> in its own </w:t>
-      </w:r>
-      <w:r>
-        <w:rPr>
-          <w:rFonts w:asciiTheme="majorBidi" w:hAnsiTheme="majorBidi"/>
-          <w:sz w:val="24"/>
-        </w:rPr>
-        <w:t>application</w:t>
-      </w:r>
-      <w:r>
-        <w:rPr>
-          <w:rFonts w:asciiTheme="majorBidi" w:hAnsiTheme="majorBidi"/>
-          <w:sz w:val="24"/>
-        </w:rPr>
-        <w:t xml:space="preserve">, third-party </w:t>
-      </w:r>
-      <w:r>
-        <w:rPr>
-          <w:rFonts w:asciiTheme="majorBidi" w:hAnsiTheme="majorBidi"/>
-          <w:sz w:val="24"/>
-        </w:rPr>
-        <w:t xml:space="preserve">applications </w:t>
-      </w:r>
-      <w:r>
-        <w:rPr>
-          <w:rFonts w:asciiTheme="majorBidi" w:hAnsiTheme="majorBidi"/>
-          <w:sz w:val="24"/>
-        </w:rPr>
-        <w:t>offer advantages to the user</w:t>
-      </w:r>
-      <w:r>
-        <w:rPr>
-          <w:rFonts w:asciiTheme="majorBidi" w:hAnsiTheme="majorBidi"/>
-          <w:sz w:val="24"/>
-        </w:rPr>
-        <w:t xml:space="preserve">, but the </w:t>
-      </w:r>
-      <w:r>
-        <w:rPr>
-          <w:rFonts w:asciiTheme="majorBidi" w:hAnsiTheme="majorBidi"/>
-          <w:sz w:val="24"/>
-        </w:rPr>
-        <w:t xml:space="preserve">Play </w:t>
-      </w:r>
-      <w:r>
-        <w:rPr>
-          <w:rFonts w:asciiTheme="majorBidi" w:hAnsiTheme="majorBidi"/>
-          <w:sz w:val="24"/>
-        </w:rPr>
-        <w:t xml:space="preserve">Store </w:t>
-      </w:r>
-      <w:r>
-        <w:rPr>
-          <w:rFonts w:asciiTheme="majorBidi" w:hAnsiTheme="majorBidi"/>
-          <w:sz w:val="24"/>
-        </w:rPr>
-        <w:t xml:space="preserve">can contain </w:t>
-      </w:r>
-      <w:r>
-        <w:rPr>
-          <w:rFonts w:asciiTheme="majorBidi" w:hAnsiTheme="majorBidi"/>
-          <w:sz w:val="24"/>
-        </w:rPr>
-        <w:t xml:space="preserve">other </w:t>
-      </w:r>
-      <w:r>
-        <w:rPr>
-          <w:rFonts w:asciiTheme="majorBidi" w:hAnsiTheme="majorBidi"/>
-          <w:sz w:val="24"/>
-        </w:rPr>
-        <w:t>applications</w:t>
-      </w:r>
-      <w:r>
-        <w:rPr>
-          <w:rFonts w:asciiTheme="majorBidi" w:hAnsiTheme="majorBidi"/>
-          <w:sz w:val="24"/>
-        </w:rPr>
-        <w:t xml:space="preserve"> that </w:t>
-      </w:r>
-      <w:r>
-        <w:rPr>
-          <w:rFonts w:asciiTheme="majorBidi" w:hAnsiTheme="majorBidi"/>
-          <w:sz w:val="24"/>
-        </w:rPr>
-        <w:t xml:space="preserve">Google </w:t>
-      </w:r>
-      <w:r>
-        <w:rPr>
-          <w:rFonts w:asciiTheme="majorBidi" w:hAnsiTheme="majorBidi"/>
-          <w:sz w:val="24"/>
-        </w:rPr>
-        <w:t xml:space="preserve">approved for use on </w:t>
-      </w:r>
-      <w:r>
-        <w:rPr>
-          <w:rFonts w:asciiTheme="majorBidi" w:hAnsiTheme="majorBidi"/>
-          <w:sz w:val="24"/>
-        </w:rPr>
-        <w:t xml:space="preserve">Android phones </w:t>
-      </w:r>
-      <w:r>
-        <w:rPr>
-          <w:rFonts w:asciiTheme="majorBidi" w:hAnsiTheme="majorBidi"/>
-          <w:sz w:val="24"/>
-        </w:rPr>
-        <w:t xml:space="preserve">but did not develop. Those apps are third-party </w:t>
-      </w:r>
-      <w:r>
-        <w:rPr>
-          <w:rFonts w:asciiTheme="majorBidi" w:hAnsiTheme="majorBidi"/>
-          <w:sz w:val="24"/>
-        </w:rPr>
-        <w:t>application</w:t>
-      </w:r>
-      <w:r>
-        <w:rPr>
-          <w:rFonts w:asciiTheme="majorBidi" w:hAnsiTheme="majorBidi"/>
-          <w:sz w:val="24"/>
-        </w:rPr>
-        <w:t>s. Facebook</w:t>
-      </w:r>
-      <w:r>
-        <w:rPr>
-          <w:rFonts w:asciiTheme="majorBidi" w:hAnsiTheme="majorBidi"/>
-          <w:sz w:val="24"/>
-        </w:rPr>
-        <w:t xml:space="preserve"> can</w:t>
-      </w:r>
-      <w:r>
-        <w:rPr>
-          <w:rFonts w:asciiTheme="majorBidi" w:hAnsiTheme="majorBidi"/>
-          <w:sz w:val="24"/>
-        </w:rPr>
-        <w:t xml:space="preserve"> permit</w:t>
-      </w:r>
-      <w:r>
-        <w:rPr>
-          <w:rFonts w:asciiTheme="majorBidi" w:hAnsiTheme="majorBidi"/>
-          <w:sz w:val="24"/>
-        </w:rPr>
-        <w:t xml:space="preserve"> </w:t>
-      </w:r>
-      <w:r>
-        <w:rPr>
-          <w:rFonts w:asciiTheme="majorBidi" w:hAnsiTheme="majorBidi"/>
-          <w:sz w:val="24"/>
-        </w:rPr>
-        <w:t xml:space="preserve">some </w:t>
-      </w:r>
-      <w:r>
-        <w:rPr>
-          <w:rFonts w:asciiTheme="majorBidi" w:hAnsiTheme="majorBidi"/>
-          <w:sz w:val="24"/>
-        </w:rPr>
-        <w:t>applications</w:t>
-      </w:r>
-      <w:r>
-        <w:rPr>
-          <w:rFonts w:asciiTheme="majorBidi" w:hAnsiTheme="majorBidi"/>
-          <w:sz w:val="24"/>
-        </w:rPr>
-        <w:t xml:space="preserve"> that it did not develop</w:t>
-      </w:r>
-      <w:r>
-        <w:rPr>
-          <w:rFonts w:asciiTheme="majorBidi" w:hAnsiTheme="majorBidi"/>
-          <w:sz w:val="24"/>
-        </w:rPr>
-        <w:t xml:space="preserve"> on </w:t>
-      </w:r>
-      <w:r>
-        <w:rPr>
-          <w:rFonts w:asciiTheme="majorBidi" w:hAnsiTheme="majorBidi"/>
-          <w:sz w:val="24"/>
-        </w:rPr>
-        <w:t>its</w:t>
-      </w:r>
-      <w:r>
-        <w:rPr>
-          <w:rFonts w:asciiTheme="majorBidi" w:hAnsiTheme="majorBidi"/>
-          <w:sz w:val="24"/>
-        </w:rPr>
-        <w:t xml:space="preserve"> own</w:t>
-      </w:r>
-      <w:r>
-        <w:rPr>
-          <w:rFonts w:asciiTheme="majorBidi" w:hAnsiTheme="majorBidi"/>
-          <w:sz w:val="24"/>
-        </w:rPr>
-        <w:t xml:space="preserve"> to function on its social media </w:t>
-      </w:r>
-      <w:r>
-        <w:rPr>
-          <w:rFonts w:asciiTheme="majorBidi" w:hAnsiTheme="majorBidi"/>
-          <w:sz w:val="24"/>
-        </w:rPr>
-        <w:t>web</w:t>
-      </w:r>
-      <w:r>
-        <w:rPr>
-          <w:rFonts w:asciiTheme="majorBidi" w:hAnsiTheme="majorBidi"/>
-          <w:sz w:val="24"/>
-        </w:rPr>
-        <w:t xml:space="preserve">site. These are third-party </w:t>
-      </w:r>
-      <w:r>
-        <w:rPr>
-          <w:rFonts w:asciiTheme="majorBidi" w:hAnsiTheme="majorBidi"/>
-          <w:sz w:val="24"/>
-        </w:rPr>
-        <w:t>applications</w:t>
-      </w:r>
-      <w:r>
-        <w:rPr>
-          <w:rFonts w:asciiTheme="majorBidi" w:hAnsiTheme="majorBidi"/>
-          <w:sz w:val="24"/>
-        </w:rPr>
-        <w:t>.</w:t>
-      </w:r>
-    </w:p>
-    <w:p>
-      <w:pPr>
-        <w:spacing w:after="200" w:line="360" w:lineRule="auto"/>
-        <w:ind w:firstLine="0"/>
-        <w:jc w:val="both"/>
-        <w:rPr>
-          <w:rFonts w:asciiTheme="majorBidi" w:hAnsiTheme="majorBidi"/>
-          <w:b/>
-          <w:bCs/>
-          <w:sz w:val="24"/>
-        </w:rPr>
-      </w:pPr>
-      <w:r>
-        <w:rPr>
-          <w:rFonts w:asciiTheme="majorBidi" w:hAnsiTheme="majorBidi"/>
-          <w:b/>
-          <w:bCs/>
-          <w:sz w:val="24"/>
-        </w:rPr>
-        <w:t>1.3 Aims and objectives</w:t>
-      </w:r>
-    </w:p>
-    <w:p>
-      <w:pPr>
-        <w:spacing w:after="200" w:line="360" w:lineRule="auto"/>
-        <w:ind w:firstLine="0"/>
-        <w:jc w:val="both"/>
-        <w:rPr>
-          <w:rFonts w:asciiTheme="majorBidi" w:hAnsiTheme="majorBidi"/>
-          <w:sz w:val="24"/>
-        </w:rPr>
-      </w:pPr>
-      <w:r>
-        <w:rPr>
-          <w:rFonts w:asciiTheme="majorBidi" w:hAnsiTheme="majorBidi"/>
-          <w:sz w:val="24"/>
-        </w:rPr>
-        <w:t>We aim to build a website built on the need of university and college students</w:t>
-      </w:r>
-      <w:r>
-        <w:rPr>
-          <w:rFonts w:asciiTheme="majorBidi" w:hAnsiTheme="majorBidi"/>
-          <w:sz w:val="24"/>
-        </w:rPr>
-        <w:t xml:space="preserve"> which gives them an opportunity to easily connect them with a desired tutor fast and easy and can give tutors another way to communicate and find new students to teach which by itself is a good investment and away to improve their income </w:t>
-      </w:r>
-      <w:r>
-        <w:rPr>
-          <w:rFonts w:asciiTheme="majorBidi" w:hAnsiTheme="majorBidi"/>
-          <w:sz w:val="24"/>
-        </w:rPr>
-        <w:t xml:space="preserve">to the point </w:t>
-      </w:r>
-      <w:r>
-        <w:rPr>
-          <w:rFonts w:asciiTheme="majorBidi" w:hAnsiTheme="majorBidi"/>
-          <w:sz w:val="24"/>
-        </w:rPr>
-        <w:t>it is the go-to application where students and tutors</w:t>
-      </w:r>
-      <w:r>
-        <w:rPr>
-          <w:rFonts w:asciiTheme="majorBidi" w:hAnsiTheme="majorBidi"/>
-          <w:sz w:val="24"/>
-        </w:rPr>
-        <w:t xml:space="preserve"> can start using our </w:t>
-      </w:r>
-      <w:r>
-        <w:rPr>
-          <w:rFonts w:asciiTheme="majorBidi" w:hAnsiTheme="majorBidi"/>
-          <w:sz w:val="24"/>
-        </w:rPr>
-        <w:t xml:space="preserve">website </w:t>
-      </w:r>
-      <w:r>
-        <w:rPr>
-          <w:rFonts w:asciiTheme="majorBidi" w:hAnsiTheme="majorBidi"/>
-          <w:sz w:val="24"/>
-        </w:rPr>
-        <w:t>to be part of the</w:t>
-      </w:r>
-      <w:r>
-        <w:rPr>
-          <w:rFonts w:asciiTheme="majorBidi" w:hAnsiTheme="majorBidi"/>
-          <w:sz w:val="24"/>
-        </w:rPr>
-        <w:t>ir</w:t>
-      </w:r>
-      <w:r>
-        <w:rPr>
-          <w:rFonts w:asciiTheme="majorBidi" w:hAnsiTheme="majorBidi"/>
-          <w:sz w:val="24"/>
-        </w:rPr>
-        <w:t xml:space="preserve"> </w:t>
-      </w:r>
-      <w:r>
-        <w:rPr>
-          <w:rFonts w:asciiTheme="majorBidi" w:hAnsiTheme="majorBidi"/>
-          <w:sz w:val="24"/>
-        </w:rPr>
-        <w:t>educational purposes</w:t>
-      </w:r>
-      <w:r>
-        <w:rPr>
-          <w:rFonts w:asciiTheme="majorBidi" w:hAnsiTheme="majorBidi"/>
-          <w:sz w:val="24"/>
-        </w:rPr>
-        <w:t>.</w:t>
-      </w:r>
-      <w:r>
-        <w:rPr>
-          <w:rFonts w:ascii="Times New Roman" w:hAnsiTheme="majorBidi"/>
-          <w:sz w:val="24"/>
-          <w:rtl/>
-        </w:rPr>
-        <w:t xml:space="preserve"> </w:t>
-      </w:r>
-      <w:r>
-        <w:rPr>
-          <w:rFonts w:asciiTheme="majorBidi" w:hAnsiTheme="majorBidi"/>
-          <w:sz w:val="24"/>
-        </w:rPr>
-        <w:t xml:space="preserve">We’re aiming that tutors and </w:t>
-      </w:r>
-      <w:r>
-        <w:rPr>
-          <w:rFonts w:asciiTheme="majorBidi" w:hAnsiTheme="majorBidi"/>
-          <w:sz w:val="24"/>
-        </w:rPr>
-        <w:t>we</w:t>
-      </w:r>
-      <w:r>
-        <w:rPr>
-          <w:rFonts w:asciiTheme="majorBidi" w:hAnsiTheme="majorBidi"/>
-          <w:sz w:val="24"/>
-        </w:rPr>
-        <w:t xml:space="preserve"> included can have profits in return of using our website.</w:t>
-      </w:r>
-    </w:p>
-    <w:p>
-      <w:pPr>
-        <w:spacing w:after="200" w:line="360" w:lineRule="auto"/>
-        <w:ind w:firstLine="0"/>
-        <w:jc w:val="both"/>
-        <w:rPr>
-          <w:rFonts w:asciiTheme="majorBidi" w:hAnsiTheme="majorBidi"/>
-          <w:b/>
-          <w:bCs/>
-          <w:sz w:val="24"/>
-        </w:rPr>
-      </w:pPr>
-      <w:r>
-        <w:rPr>
-          <w:rFonts w:asciiTheme="majorBidi" w:hAnsiTheme="majorBidi"/>
-          <w:b/>
-          <w:bCs/>
-          <w:sz w:val="24"/>
-        </w:rPr>
-        <w:t>1.4 How the problem been solved till now</w:t>
-      </w:r>
-    </w:p>
-    <w:p>
-      <w:pPr>
-        <w:spacing w:after="200" w:line="360" w:lineRule="auto"/>
-        <w:ind w:firstLine="0"/>
-        <w:jc w:val="both"/>
-        <w:rPr>
-          <w:rFonts w:asciiTheme="majorBidi" w:hAnsiTheme="majorBidi"/>
-          <w:sz w:val="24"/>
-          <w:lang w:bidi="ar-JO"/>
-        </w:rPr>
-      </w:pPr>
-      <w:r>
-        <w:rPr>
-          <w:rFonts w:asciiTheme="majorBidi" w:hAnsiTheme="majorBidi"/>
-          <w:sz w:val="24"/>
-        </w:rPr>
-        <w:t xml:space="preserve">Locally we are unaware of a solution to the problem but internationally there are some websites the offers the same </w:t>
-      </w:r>
-      <w:r>
-        <w:rPr>
-          <w:rFonts w:asciiTheme="majorBidi" w:hAnsiTheme="majorBidi"/>
-          <w:sz w:val="24"/>
-          <w:lang w:bidi="ar-JO"/>
-        </w:rPr>
-        <w:t>services as our website.</w:t>
-      </w:r>
-    </w:p>
-    <w:p>
-      <w:pPr>
-        <w:spacing w:after="200" w:line="360" w:lineRule="auto"/>
-        <w:ind w:firstLine="0"/>
-        <w:jc w:val="both"/>
-        <w:rPr>
-          <w:rFonts w:asciiTheme="majorBidi" w:hAnsiTheme="majorBidi"/>
-          <w:b/>
-          <w:bCs/>
-          <w:sz w:val="24"/>
-          <w:lang w:bidi="ar-JO"/>
-        </w:rPr>
-      </w:pPr>
-      <w:r>
-        <w:rPr>
-          <w:rFonts w:asciiTheme="majorBidi" w:hAnsiTheme="majorBidi"/>
-          <w:b/>
-          <w:bCs/>
-          <w:sz w:val="24"/>
-          <w:lang w:bidi="ar-JO"/>
-        </w:rPr>
-        <w:lastRenderedPageBreak/>
-        <w:t>1.5 Main solution idea</w:t>
-      </w:r>
-    </w:p>
-    <w:p>
-      <w:pPr>
-        <w:spacing w:after="200" w:line="360" w:lineRule="auto"/>
-        <w:ind w:firstLine="0"/>
-        <w:jc w:val="both"/>
-        <w:rPr>
-          <w:rFonts w:asciiTheme="majorBidi" w:hAnsiTheme="majorBidi"/>
-          <w:sz w:val="24"/>
-          <w:lang w:bidi="ar-JO"/>
-        </w:rPr>
-      </w:pPr>
-      <w:r>
-        <w:rPr>
-          <w:rFonts w:asciiTheme="majorBidi" w:hAnsiTheme="majorBidi"/>
-          <w:sz w:val="24"/>
-          <w:lang w:bidi="ar-JO"/>
-        </w:rPr>
-        <w:t>Our main solution idea is a website that can connect students to tutors and vice-versa.</w:t>
-      </w:r>
-      <w:r>
-        <w:rPr>
-          <w:rFonts w:asciiTheme="majorBidi" w:hAnsiTheme="majorBidi"/>
-          <w:sz w:val="24"/>
-          <w:lang w:bidi="ar-JO"/>
-        </w:rPr>
-        <w:t xml:space="preserve"> A website is able to revolutionize this whole this process and that is what we are aiming for in this project.</w:t>
-      </w:r>
-    </w:p>
-    <w:p>
-      <w:pPr>
-        <w:spacing w:after="200" w:line="360" w:lineRule="auto"/>
-        <w:ind w:firstLine="0"/>
-        <w:jc w:val="both"/>
-        <w:rPr>
-          <w:rFonts w:asciiTheme="majorBidi" w:hAnsiTheme="majorBidi"/>
-          <w:sz w:val="24"/>
-          <w:lang w:bidi="ar-JO"/>
-        </w:rPr>
-      </w:pPr>
-      <w:r>
-        <w:rPr>
-          <w:rFonts w:asciiTheme="majorBidi" w:hAnsiTheme="majorBidi"/>
-          <w:b/>
-          <w:bCs/>
-          <w:sz w:val="24"/>
-          <w:lang w:bidi="ar-JO"/>
-        </w:rPr>
-        <w:t>1.6 Key Technical Details</w:t>
-      </w:r>
-    </w:p>
-    <w:p>
-      <w:pPr>
-        <w:spacing w:after="200" w:line="360" w:lineRule="auto"/>
-        <w:ind w:firstLine="0"/>
-        <w:jc w:val="both"/>
-        <w:rPr>
-          <w:rFonts w:asciiTheme="majorBidi" w:hAnsiTheme="majorBidi"/>
-          <w:sz w:val="24"/>
-          <w:lang w:bidi="ar-JO"/>
-        </w:rPr>
-      </w:pPr>
-      <w:r>
-        <w:rPr>
-          <w:rFonts w:asciiTheme="majorBidi" w:hAnsiTheme="majorBidi"/>
-          <w:sz w:val="24"/>
-          <w:lang w:bidi="ar-JO"/>
-        </w:rPr>
-        <w:t>Since we did not learn how to build web applications or websites at the university, it was necessary for us to learn this skill on our own and find a suitable programming language to build web application</w:t>
-      </w:r>
-      <w:r>
-        <w:rPr>
-          <w:rFonts w:asciiTheme="majorBidi" w:hAnsiTheme="majorBidi"/>
-          <w:sz w:val="24"/>
-          <w:lang w:bidi="ar-JO"/>
-        </w:rPr>
-        <w:t>s, a</w:t>
-      </w:r>
-      <w:r>
-        <w:rPr>
-          <w:rFonts w:asciiTheme="majorBidi" w:hAnsiTheme="majorBidi"/>
-          <w:sz w:val="24"/>
-          <w:lang w:bidi="ar-JO"/>
-        </w:rPr>
-        <w:t xml:space="preserve">fter </w:t>
-      </w:r>
-      <w:r>
-        <w:rPr>
-          <w:rFonts w:asciiTheme="majorBidi" w:hAnsiTheme="majorBidi"/>
-          <w:sz w:val="24"/>
-          <w:lang w:bidi="ar-JO"/>
-        </w:rPr>
-        <w:t>we</w:t>
-      </w:r>
-      <w:r>
-        <w:rPr>
-          <w:rFonts w:asciiTheme="majorBidi" w:hAnsiTheme="majorBidi"/>
-          <w:sz w:val="24"/>
-          <w:lang w:bidi="ar-JO"/>
-        </w:rPr>
-        <w:t xml:space="preserve"> did a comprehensive research, </w:t>
-      </w:r>
-      <w:r>
-        <w:rPr>
-          <w:rFonts w:asciiTheme="majorBidi" w:hAnsiTheme="majorBidi"/>
-          <w:sz w:val="24"/>
-          <w:lang w:bidi="ar-JO"/>
-        </w:rPr>
-        <w:t>we</w:t>
-      </w:r>
-      <w:r>
-        <w:rPr>
-          <w:rFonts w:asciiTheme="majorBidi" w:hAnsiTheme="majorBidi"/>
-          <w:sz w:val="24"/>
-          <w:lang w:bidi="ar-JO"/>
-        </w:rPr>
-        <w:t xml:space="preserve"> found </w:t>
-      </w:r>
-      <w:r>
-        <w:rPr>
-          <w:rFonts w:asciiTheme="majorBidi" w:hAnsiTheme="majorBidi"/>
-          <w:sz w:val="24"/>
-          <w:lang w:bidi="ar-JO"/>
-        </w:rPr>
-        <w:t xml:space="preserve">out </w:t>
-      </w:r>
-      <w:r>
-        <w:rPr>
-          <w:rFonts w:asciiTheme="majorBidi" w:hAnsiTheme="majorBidi"/>
-          <w:sz w:val="24"/>
-          <w:lang w:bidi="ar-JO"/>
-        </w:rPr>
-        <w:t xml:space="preserve">that the most framework </w:t>
-      </w:r>
-      <w:r>
-        <w:rPr>
-          <w:rFonts w:asciiTheme="majorBidi" w:hAnsiTheme="majorBidi"/>
-          <w:sz w:val="24"/>
-          <w:lang w:bidi="ar-JO"/>
-        </w:rPr>
-        <w:t xml:space="preserve">we will be </w:t>
-      </w:r>
-      <w:r>
-        <w:rPr>
-          <w:rFonts w:asciiTheme="majorBidi" w:hAnsiTheme="majorBidi"/>
-          <w:sz w:val="24"/>
-          <w:lang w:bidi="ar-JO"/>
-        </w:rPr>
-        <w:t xml:space="preserve">comfortable </w:t>
-      </w:r>
-      <w:r>
-        <w:rPr>
-          <w:rFonts w:asciiTheme="majorBidi" w:hAnsiTheme="majorBidi"/>
-          <w:sz w:val="24"/>
-          <w:lang w:bidi="ar-JO"/>
-        </w:rPr>
-        <w:t xml:space="preserve">working </w:t>
-      </w:r>
-      <w:r>
-        <w:rPr>
-          <w:rFonts w:asciiTheme="majorBidi" w:hAnsiTheme="majorBidi"/>
-          <w:sz w:val="24"/>
-          <w:lang w:bidi="ar-JO"/>
-        </w:rPr>
-        <w:t xml:space="preserve">with is </w:t>
-      </w:r>
-      <w:r>
-        <w:rPr>
-          <w:rFonts w:asciiTheme="majorBidi" w:hAnsiTheme="majorBidi"/>
-          <w:sz w:val="24"/>
-          <w:lang w:bidi="ar-JO"/>
-        </w:rPr>
-        <w:t xml:space="preserve">ASP.NET </w:t>
-      </w:r>
-      <w:r>
-        <w:rPr>
-          <w:rFonts w:asciiTheme="majorBidi" w:hAnsiTheme="majorBidi"/>
-          <w:sz w:val="24"/>
-          <w:lang w:bidi="ar-JO"/>
-        </w:rPr>
-        <w:t>Framework.</w:t>
-      </w:r>
-      <w:r>
-        <w:rPr>
-          <w:rFonts w:asciiTheme="majorBidi" w:hAnsiTheme="majorBidi"/>
-          <w:sz w:val="24"/>
-          <w:lang w:bidi="ar-JO"/>
-        </w:rPr>
-        <w:t xml:space="preserve"> </w:t>
-      </w:r>
-      <w:r>
-        <w:rPr>
-          <w:rFonts w:asciiTheme="majorBidi" w:hAnsiTheme="majorBidi"/>
-          <w:sz w:val="24"/>
-          <w:lang w:bidi="ar-JO"/>
-        </w:rPr>
-        <w:t>ASP.NET</w:t>
-      </w:r>
-      <w:r>
-        <w:rPr>
-          <w:rFonts w:asciiTheme="majorBidi" w:hAnsiTheme="majorBidi"/>
-          <w:sz w:val="24"/>
-          <w:lang w:bidi="ar-JO"/>
-        </w:rPr>
-        <w:t xml:space="preserve"> is an open-source and free framework</w:t>
-      </w:r>
-      <w:r>
-        <w:rPr>
-          <w:rFonts w:asciiTheme="majorBidi" w:hAnsiTheme="majorBidi"/>
-          <w:sz w:val="24"/>
-          <w:lang w:bidi="ar-JO"/>
-        </w:rPr>
-        <w:t xml:space="preserve"> for building web applications</w:t>
-      </w:r>
-      <w:r>
-        <w:rPr>
-          <w:rFonts w:asciiTheme="majorBidi" w:hAnsiTheme="majorBidi"/>
-          <w:sz w:val="24"/>
-          <w:lang w:bidi="ar-JO"/>
-        </w:rPr>
-        <w:t xml:space="preserve">; it has been </w:t>
-      </w:r>
-      <w:r>
-        <w:rPr>
-          <w:rFonts w:asciiTheme="majorBidi" w:hAnsiTheme="majorBidi"/>
-          <w:sz w:val="24"/>
-          <w:lang w:bidi="ar-JO"/>
-        </w:rPr>
-        <w:t xml:space="preserve">developed </w:t>
-      </w:r>
-      <w:r>
-        <w:rPr>
-          <w:rFonts w:asciiTheme="majorBidi" w:hAnsiTheme="majorBidi"/>
-          <w:sz w:val="24"/>
-          <w:lang w:bidi="ar-JO"/>
-        </w:rPr>
-        <w:t xml:space="preserve">by </w:t>
-      </w:r>
-      <w:r>
-        <w:rPr>
-          <w:rFonts w:asciiTheme="majorBidi" w:hAnsiTheme="majorBidi"/>
-          <w:sz w:val="24"/>
-          <w:lang w:bidi="ar-JO"/>
-        </w:rPr>
-        <w:t xml:space="preserve">Microsoft </w:t>
-      </w:r>
-      <w:r>
-        <w:rPr>
-          <w:rFonts w:asciiTheme="majorBidi" w:hAnsiTheme="majorBidi"/>
-          <w:sz w:val="24"/>
-          <w:lang w:bidi="ar-JO"/>
-        </w:rPr>
-        <w:t>and released in</w:t>
-      </w:r>
-      <w:r>
-        <w:rPr>
-          <w:rFonts w:asciiTheme="majorBidi" w:hAnsiTheme="majorBidi"/>
-          <w:sz w:val="24"/>
-          <w:lang w:bidi="ar-JO"/>
-        </w:rPr>
-        <w:t xml:space="preserve"> January 2002</w:t>
-      </w:r>
-      <w:r>
-        <w:rPr>
-          <w:rFonts w:asciiTheme="majorBidi" w:hAnsiTheme="majorBidi"/>
-          <w:sz w:val="24"/>
-          <w:lang w:bidi="ar-JO"/>
-        </w:rPr>
-        <w:t>.</w:t>
-      </w:r>
-      <w:r>
-        <w:rPr>
-          <w:rFonts w:asciiTheme="majorBidi" w:hAnsiTheme="majorBidi"/>
-          <w:sz w:val="24"/>
-          <w:lang w:bidi="ar-JO"/>
-        </w:rPr>
-        <w:t xml:space="preserve"> Combining it with ASP.NET MVC 5</w:t>
-      </w:r>
-      <w:r>
-        <w:rPr>
-          <w:rFonts w:asciiTheme="majorBidi" w:hAnsiTheme="majorBidi"/>
-          <w:sz w:val="24"/>
-          <w:lang w:bidi="ar-JO"/>
-        </w:rPr>
-        <w:t xml:space="preserve"> it allows you to create </w:t>
-      </w:r>
-      <w:r>
-        <w:rPr>
-          <w:rFonts w:asciiTheme="majorBidi" w:hAnsiTheme="majorBidi"/>
-          <w:sz w:val="24"/>
-          <w:lang w:bidi="ar-JO"/>
-        </w:rPr>
-        <w:t>dynamic and rich websites</w:t>
-      </w:r>
-      <w:r>
-        <w:rPr>
-          <w:rFonts w:asciiTheme="majorBidi" w:hAnsiTheme="majorBidi"/>
-          <w:sz w:val="24"/>
-          <w:lang w:bidi="ar-JO"/>
-        </w:rPr>
-        <w:t>. This means that</w:t>
-      </w:r>
-      <w:r>
-        <w:rPr>
-          <w:rFonts w:asciiTheme="majorBidi" w:hAnsiTheme="majorBidi"/>
-          <w:sz w:val="24"/>
-          <w:lang w:bidi="ar-JO"/>
-        </w:rPr>
-        <w:t xml:space="preserve"> </w:t>
-      </w:r>
-      <w:r>
-        <w:rPr>
-          <w:rFonts w:asciiTheme="majorBidi" w:hAnsiTheme="majorBidi"/>
-          <w:sz w:val="24"/>
-          <w:lang w:bidi="ar-JO"/>
-        </w:rPr>
-        <w:t>you can</w:t>
-      </w:r>
-      <w:r>
-        <w:rPr>
-          <w:rFonts w:asciiTheme="majorBidi" w:hAnsiTheme="majorBidi"/>
-          <w:sz w:val="24"/>
-          <w:lang w:bidi="ar-JO"/>
-        </w:rPr>
-        <w:t xml:space="preserve"> easily develop, upgrade and change the web application with ease.</w:t>
-      </w:r>
-      <w:r>
-        <w:rPr>
-          <w:rFonts w:asciiTheme="majorBidi" w:hAnsiTheme="majorBidi"/>
-          <w:sz w:val="24"/>
-          <w:lang w:bidi="ar-JO"/>
-        </w:rPr>
-        <w:t xml:space="preserve"> </w:t>
-      </w:r>
-      <w:r>
-        <w:rPr>
-          <w:rFonts w:asciiTheme="majorBidi" w:hAnsiTheme="majorBidi"/>
-          <w:sz w:val="24"/>
-          <w:lang w:bidi="ar-JO"/>
-        </w:rPr>
-        <w:t xml:space="preserve">The programming language that is associated with </w:t>
-      </w:r>
-      <w:r>
-        <w:rPr>
-          <w:rFonts w:asciiTheme="majorBidi" w:hAnsiTheme="majorBidi"/>
-          <w:sz w:val="24"/>
-          <w:lang w:bidi="ar-JO"/>
-        </w:rPr>
-        <w:t>ASP.NET</w:t>
-      </w:r>
-      <w:r>
-        <w:rPr>
-          <w:rFonts w:asciiTheme="majorBidi" w:hAnsiTheme="majorBidi"/>
-          <w:sz w:val="24"/>
-          <w:lang w:bidi="ar-JO"/>
-        </w:rPr>
-        <w:t xml:space="preserve"> is named </w:t>
-      </w:r>
-      <w:r>
-        <w:rPr>
-          <w:rFonts w:asciiTheme="majorBidi" w:hAnsiTheme="majorBidi"/>
-          <w:sz w:val="24"/>
-          <w:lang w:bidi="ar-JO"/>
-        </w:rPr>
-        <w:t xml:space="preserve">C# </w:t>
-      </w:r>
-      <w:r>
-        <w:rPr>
-          <w:rFonts w:asciiTheme="majorBidi" w:hAnsiTheme="majorBidi"/>
-          <w:sz w:val="24"/>
-          <w:lang w:bidi="ar-JO"/>
-        </w:rPr>
-        <w:t>it is also was created by</w:t>
-      </w:r>
-      <w:r>
-        <w:rPr>
-          <w:rFonts w:asciiTheme="majorBidi" w:hAnsiTheme="majorBidi"/>
-          <w:sz w:val="24"/>
-          <w:lang w:bidi="ar-JO"/>
-        </w:rPr>
-        <w:t xml:space="preserve"> </w:t>
-      </w:r>
-      <w:r>
-        <w:rPr>
-          <w:rFonts w:asciiTheme="majorBidi" w:hAnsiTheme="majorBidi"/>
-          <w:sz w:val="24"/>
-          <w:lang w:bidi="ar-JO"/>
-        </w:rPr>
-        <w:t>Microsoft</w:t>
-      </w:r>
-      <w:r>
-        <w:rPr>
-          <w:rFonts w:asciiTheme="majorBidi" w:hAnsiTheme="majorBidi"/>
-          <w:sz w:val="24"/>
-          <w:lang w:bidi="ar-JO"/>
-        </w:rPr>
-        <w:t>,</w:t>
-      </w:r>
-      <w:r>
-        <w:rPr>
-          <w:rFonts w:asciiTheme="majorBidi" w:hAnsiTheme="majorBidi"/>
-          <w:sz w:val="24"/>
-          <w:lang w:bidi="ar-JO"/>
-        </w:rPr>
-        <w:t xml:space="preserve"> and we already learnt it in university so that will make things a bit easier to us.</w:t>
-      </w:r>
-      <w:r>
-        <w:rPr>
-          <w:rFonts w:asciiTheme="majorBidi" w:hAnsiTheme="majorBidi"/>
-          <w:sz w:val="24"/>
-          <w:lang w:bidi="ar-JO"/>
-        </w:rPr>
-        <w:t xml:space="preserve"> </w:t>
-      </w:r>
-      <w:r>
-        <w:rPr>
-          <w:rFonts w:asciiTheme="majorBidi" w:hAnsiTheme="majorBidi"/>
-          <w:sz w:val="24"/>
-          <w:lang w:bidi="ar-JO"/>
-        </w:rPr>
-        <w:t xml:space="preserve">Using Microsoft SQL also helped us and made our work a bit easier because it is also developed by Microsoft </w:t>
-      </w:r>
-      <w:r>
-        <w:rPr>
-          <w:rFonts w:asciiTheme="majorBidi" w:hAnsiTheme="majorBidi"/>
-          <w:sz w:val="24"/>
-          <w:lang w:bidi="ar-JO"/>
-        </w:rPr>
-        <w:t>so combining all of this with Visual Studio Integrated Development Environment our development experience was good and smooth.</w:t>
-      </w:r>
-    </w:p>
-    <w:p>
-      <w:pPr>
-        <w:spacing w:afterLines="200" w:after="480" w:line="360" w:lineRule="auto"/>
-        <w:ind w:firstLine="0"/>
-        <w:jc w:val="both"/>
-        <w:rPr>
-          <w:rFonts w:asciiTheme="majorBidi" w:hAnsiTheme="majorBidi"/>
-          <w:sz w:val="24"/>
-          <w:lang w:bidi="ar-JO"/>
-        </w:rPr>
-      </w:pPr>
-      <w:r>
-        <w:rPr>
-          <w:rFonts w:asciiTheme="majorBidi" w:hAnsiTheme="majorBidi"/>
-          <w:sz w:val="24"/>
-          <w:lang w:bidi="ar-JO"/>
-        </w:rPr>
-        <w:t>For the Front-End side we used HTML5, CSS and JavaScript to design and develop our “view” for our user and structure it and creating functions to communicate with Back-End side using JavaScript. Adding on top of these technologies we used Bootstrap that help us to create dynamic, rich, resizable and mobile friendly web pages that looks and feels good on every platform.</w:t>
-      </w:r>
-    </w:p>
-    <w:p>
-      <w:pPr>
-        <w:spacing w:after="200" w:line="360" w:lineRule="auto"/>
-        <w:ind w:firstLine="0"/>
-        <w:jc w:val="both"/>
-        <w:rPr>
-          <w:rFonts w:asciiTheme="majorBidi" w:hAnsiTheme="majorBidi"/>
-          <w:b/>
-          <w:bCs/>
-          <w:sz w:val="24"/>
-          <w:lang w:bidi="ar-JO"/>
-        </w:rPr>
-      </w:pPr>
-      <w:r>
-        <w:rPr>
-          <w:rFonts w:asciiTheme="majorBidi" w:hAnsiTheme="majorBidi"/>
-          <w:b/>
-          <w:bCs/>
-          <w:sz w:val="24"/>
-          <w:lang w:bidi="ar-JO"/>
-        </w:rPr>
-        <w:t>1.7 List of contributions claimed by the project</w:t>
-      </w:r>
-    </w:p>
-    <w:p>
-      <w:pPr>
-        <w:spacing w:after="200" w:line="360" w:lineRule="auto"/>
-        <w:ind w:firstLine="0"/>
-        <w:jc w:val="both"/>
-        <w:rPr>
-          <w:rFonts w:asciiTheme="majorBidi" w:hAnsiTheme="majorBidi"/>
-          <w:sz w:val="24"/>
-          <w:lang w:bidi="ar-JO"/>
-        </w:rPr>
-      </w:pPr>
-      <w:r>
-        <w:rPr>
-          <w:rFonts w:asciiTheme="majorBidi" w:hAnsiTheme="majorBidi"/>
-          <w:sz w:val="24"/>
-          <w:lang w:bidi="ar-JO"/>
-        </w:rPr>
-        <w:t xml:space="preserve">Our project aims to make the process of finding a good tutor with a decent rating for university students a fast and reliable one. </w:t>
-      </w:r>
-      <w:r>
-        <w:rPr>
-          <w:rFonts w:asciiTheme="majorBidi" w:hAnsiTheme="majorBidi"/>
-          <w:sz w:val="24"/>
-          <w:lang w:bidi="ar-JO"/>
-        </w:rPr>
-        <w:t>Thus,</w:t>
-      </w:r>
-      <w:r>
-        <w:rPr>
-          <w:rFonts w:asciiTheme="majorBidi" w:hAnsiTheme="majorBidi"/>
-          <w:sz w:val="24"/>
-          <w:lang w:bidi="ar-JO"/>
-        </w:rPr>
-        <w:t xml:space="preserve"> making their learning experience an easier, less of a hassle one especially for foreign students that they have language barrier and communicating is hard for them so it is hard for them to keep asking their colleagues for good tutors and keep making phone calls with them all day.</w:t>
-      </w:r>
-    </w:p>
-    <w:p>
-      <w:pPr>
-        <w:spacing w:after="200" w:line="360" w:lineRule="auto"/>
-        <w:ind w:firstLine="0"/>
-        <w:jc w:val="both"/>
-        <w:rPr>
-          <w:rFonts w:asciiTheme="majorBidi" w:hAnsiTheme="majorBidi"/>
-          <w:b/>
-          <w:bCs/>
-          <w:sz w:val="24"/>
-        </w:rPr>
-      </w:pPr>
-      <w:r>
-        <w:rPr>
-          <w:rFonts w:asciiTheme="majorBidi" w:hAnsiTheme="majorBidi"/>
-          <w:b/>
-          <w:bCs/>
-          <w:sz w:val="24"/>
-        </w:rPr>
-        <w:t>1.8 High Level Diagram of Our Website</w:t>
-      </w:r>
-    </w:p>
-    <w:p>
-      <w:pPr>
-        <w:spacing w:after="200" w:line="360" w:lineRule="auto"/>
-        <w:ind w:firstLine="0"/>
-        <w:jc w:val="both"/>
-        <w:rPr>
-          <w:rFonts w:asciiTheme="majorBidi" w:hAnsiTheme="majorBidi"/>
-          <w:sz w:val="24"/>
-        </w:rPr>
-      </w:pPr>
-      <w:r>
-        <w:rPr>
-          <w:rFonts w:asciiTheme="majorBidi" w:hAnsiTheme="majorBidi"/>
-          <w:sz w:val="24"/>
-        </w:rPr>
-        <w:t xml:space="preserve">Here is a high-level diagram of our project in </w:t>
-      </w:r>
-      <w:r>
-        <w:rPr>
-          <w:rFonts w:asciiTheme="majorBidi" w:hAnsiTheme="majorBidi"/>
-          <w:sz w:val="24"/>
-        </w:rPr>
-        <w:t>Fig</w:t>
-      </w:r>
-      <w:r>
-        <w:rPr>
-          <w:rFonts w:asciiTheme="majorBidi" w:hAnsiTheme="majorBidi"/>
-          <w:sz w:val="24"/>
-        </w:rPr>
-        <w:t>ure. 1 below.</w:t>
-      </w:r>
-    </w:p>
-    <w:p>
-      <w:pPr>
-        <w:spacing w:after="120" w:line="360" w:lineRule="auto"/>
-        <w:ind w:firstLine="0"/>
-        <w:jc w:val="both"/>
-        <w:rPr>
-          <w:rFonts w:asciiTheme="majorBidi" w:hAnsiTheme="majorBidi"/>
-          <w:b/>
-          <w:bCs/>
-          <w:sz w:val="24"/>
-        </w:rPr>
-      </w:pPr>
-      <w:r>
-        <w:rPr>
-          <w:rFonts w:asciiTheme="majorBidi" w:hAnsiTheme="majorBidi"/>
-          <w:noProof/>
-          <w:lang w:bidi="ar-SA"/>
-        </w:rPr>
-        <w:lastRenderedPageBreak/>
-        <w:drawing>
-          <wp:inline distT="0" distB="0" distL="0" distR="0" wp14:anchorId="428FC06C" wp14:editId="1FD5CE3F">
-            <wp:extent cx="6332220" cy="3190240"/>
-            <wp:effectExtent l="0" t="0" r="0" b="0"/>
-            <wp:docPr id="6" name="Picture 6" descr="Diagram&#10;&#10;Description automatically generated"/>
-            <wp:cNvGraphicFramePr>
-              <a:graphicFrameLocks xmlns:a="http://schemas.openxmlformats.org/drawingml/2006/main" noChangeAspect="1"/>
-            </wp:cNvGraphicFramePr>
-            <a:graphic xmlns:a="http://schemas.openxmlformats.org/drawingml/2006/main">
-              <a:graphicData uri="http://schemas.openxmlformats.org/drawingml/2006/picture">
-                <pic:pic xmlns:pic="http://schemas.openxmlformats.org/drawingml/2006/picture">
-                  <pic:nvPicPr>
-                    <pic:cNvPr id="6" name="Picture 6" descr="Diagram&#10;&#10;Description automatically generated"/>
-                    <pic:cNvPicPr/>
-                  </pic:nvPicPr>
-                  <pic:blipFill>
-                    <a:blip r:embed="rId17"/>
-                    <a:stretch>
-                      <a:fillRect/>
-                    </a:stretch>
-                  </pic:blipFill>
-                  <pic:spPr>
-                    <a:xfrm>
-                      <a:off x="0" y="0"/>
-                      <a:ext cx="6332220" cy="3190240"/>
-                    </a:xfrm>
-                    <a:prstGeom prst="rect">
-                      <a:avLst/>
-                    </a:prstGeom>
-                  </pic:spPr>
-                </pic:pic>
-              </a:graphicData>
-            </a:graphic>
-          </wp:inline>
-        </w:drawing>
-      </w:r>
-    </w:p>
-    <w:p>
-      <w:pPr>
-        <w:spacing w:line="360" w:lineRule="auto"/>
-        <w:ind w:firstLine="0"/>
-        <w:jc w:val="center"/>
-        <w:rPr>
-          <w:rFonts w:asciiTheme="majorBidi" w:hAnsiTheme="majorBidi"/>
-          <w:sz w:val="20"/>
-          <w:szCs w:val="20"/>
-        </w:rPr>
-      </w:pPr>
-      <w:r>
-        <w:rPr>
-          <w:rFonts w:asciiTheme="majorBidi" w:hAnsiTheme="majorBidi"/>
-          <w:b/>
-          <w:bCs/>
-          <w:sz w:val="20"/>
-          <w:szCs w:val="20"/>
-        </w:rPr>
-        <w:t>Fig. 1 Use Case Diagram</w:t>
-      </w:r>
-    </w:p>
-    <w:p>
-      <w:pPr>
-        <w:spacing w:after="200" w:line="360" w:lineRule="auto"/>
-        <w:ind w:firstLine="0"/>
-        <w:jc w:val="both"/>
-        <w:rPr>
-          <w:rFonts w:asciiTheme="majorBidi" w:hAnsiTheme="majorBidi"/>
-          <w:b/>
-          <w:bCs/>
-          <w:sz w:val="24"/>
-          <w:lang w:bidi="ar-JO"/>
-        </w:rPr>
-      </w:pPr>
-      <w:r>
-        <w:rPr>
-          <w:rFonts w:asciiTheme="majorBidi" w:hAnsiTheme="majorBidi"/>
-          <w:b/>
-          <w:bCs/>
-          <w:sz w:val="24"/>
-          <w:lang w:bidi="ar-JO"/>
-        </w:rPr>
-        <w:t>1.9 Summary of report structure</w:t>
-      </w:r>
-    </w:p>
-    <w:p>
-      <w:pPr>
-        <w:spacing w:after="200" w:line="360" w:lineRule="auto"/>
-        <w:ind w:firstLine="0"/>
-        <w:jc w:val="both"/>
-        <w:rPr>
-          <w:rFonts w:asciiTheme="majorBidi" w:hAnsiTheme="majorBidi"/>
-          <w:sz w:val="24"/>
-          <w:lang w:bidi="ar-JO"/>
-        </w:rPr>
-      </w:pPr>
-      <w:r>
-        <w:rPr>
-          <w:rFonts w:asciiTheme="majorBidi" w:hAnsiTheme="majorBidi"/>
-          <w:sz w:val="24"/>
-        </w:rPr>
-        <w:t>We attempted to describe the project in full in this report, covering all aspects of design, execution, purpose and context, and technologies employed. However, we have provided a user manual with easy designed examples to assist users in utilizing the suggested technology. We prepared a quick summary of the core idea of the problem and the solution in the abstract. We go over the design and application components in further detail in the introduction. We explained the significance of the challenge we addressed in the backdrop. We discussed each feature in detail in the design part, as well as providing screen shots and writing about design options and specifications. We discussed the programming languages that were utilized and the platform that was utilized to implement the project in the implementation part, as well as each function that was utilized in depth. The relationship between all of the developed components is addressed in the outcome and discussion chapter. We also spoke about the application's strengths and weaknesses. We included charts in the project management section that describe the chronological path we went through to complete this assignment. In conclusion and future work, a quick summary of the entire project is presented, as well as a list of prospective extra works as a feasible future effort.</w:t>
-      </w:r>
-    </w:p>
-    <w:p>
-      <w:pPr>
-        <w:rPr>
-          <w:rFonts w:asciiTheme="majorBidi" w:hAnsiTheme="majorBidi"/>
-          <w:sz w:val="24"/>
-          <w:lang w:bidi="ar-JO"/>
-        </w:rPr>
-      </w:pPr>
       <w:r>
         <w:rPr>
           <w:rFonts w:asciiTheme="majorBidi" w:hAnsiTheme="majorBidi"/>
@@ -5612,7 +4131,7 @@
                     </pic:cNvPicPr>
                   </pic:nvPicPr>
                   <pic:blipFill>
-                    <a:blip r:embed="rId18">
+                    <a:blip r:embed="rId17">
                       <a:extLst>
                         <a:ext uri="{28A0092B-C50C-407E-A947-70E740481C1C}">
                           <a14:useLocalDpi xmlns:a14="http://schemas.microsoft.com/office/drawing/2010/main" val="0"/>
@@ -5679,7 +4198,7 @@
                     </pic:cNvPicPr>
                   </pic:nvPicPr>
                   <pic:blipFill>
-                    <a:blip r:embed="rId19">
+                    <a:blip r:embed="rId18">
                       <a:extLst>
                         <a:ext uri="{28A0092B-C50C-407E-A947-70E740481C1C}">
                           <a14:useLocalDpi xmlns:a14="http://schemas.microsoft.com/office/drawing/2010/main" val="0"/>
@@ -5804,7 +4323,7 @@
                     </pic:cNvPicPr>
                   </pic:nvPicPr>
                   <pic:blipFill>
-                    <a:blip r:embed="rId20">
+                    <a:blip r:embed="rId19">
                       <a:extLst>
                         <a:ext uri="{28A0092B-C50C-407E-A947-70E740481C1C}">
                           <a14:useLocalDpi xmlns:a14="http://schemas.microsoft.com/office/drawing/2010/main" val="0"/>
@@ -5872,7 +4391,7 @@
                     </pic:cNvPicPr>
                   </pic:nvPicPr>
                   <pic:blipFill>
-                    <a:blip r:embed="rId21">
+                    <a:blip r:embed="rId20">
                       <a:extLst>
                         <a:ext uri="{28A0092B-C50C-407E-A947-70E740481C1C}">
                           <a14:useLocalDpi xmlns:a14="http://schemas.microsoft.com/office/drawing/2010/main" val="0"/>
@@ -6024,7 +4543,7 @@
                     </pic:cNvPicPr>
                   </pic:nvPicPr>
                   <pic:blipFill>
-                    <a:blip r:embed="rId22">
+                    <a:blip r:embed="rId21">
                       <a:extLst>
                         <a:ext uri="{28A0092B-C50C-407E-A947-70E740481C1C}">
                           <a14:useLocalDpi xmlns:a14="http://schemas.microsoft.com/office/drawing/2010/main" val="0"/>
@@ -6163,7 +4682,7 @@
                     </pic:cNvPicPr>
                   </pic:nvPicPr>
                   <pic:blipFill>
-                    <a:blip r:embed="rId23">
+                    <a:blip r:embed="rId22">
                       <a:extLst>
                         <a:ext uri="{28A0092B-C50C-407E-A947-70E740481C1C}">
                           <a14:useLocalDpi xmlns:a14="http://schemas.microsoft.com/office/drawing/2010/main" val="0"/>
@@ -6241,7 +4760,7 @@
                     </pic:cNvPicPr>
                   </pic:nvPicPr>
                   <pic:blipFill>
-                    <a:blip r:embed="rId24">
+                    <a:blip r:embed="rId23">
                       <a:extLst>
                         <a:ext uri="{28A0092B-C50C-407E-A947-70E740481C1C}">
                           <a14:useLocalDpi xmlns:a14="http://schemas.microsoft.com/office/drawing/2010/main" val="0"/>
@@ -6284,12 +4803,12 @@
       <w:pPr>
         <w:pStyle w:val="Heading1"/>
       </w:pPr>
-      <w:bookmarkStart w:id="4" w:name="_Toc61328411"/>
+      <w:bookmarkStart w:id="3" w:name="_Toc61328411"/>
       <w:r>
         <w:lastRenderedPageBreak/>
         <w:t xml:space="preserve">Chapter 3: </w:t>
       </w:r>
-      <w:bookmarkEnd w:id="4"/>
+      <w:bookmarkEnd w:id="3"/>
       <w:r>
         <w:t xml:space="preserve">Developer </w:t>
       </w:r>
@@ -6331,35 +4850,7 @@
           <w:rFonts w:asciiTheme="majorBidi" w:hAnsiTheme="majorBidi"/>
           <w:sz w:val="24"/>
         </w:rPr>
-        <w:t xml:space="preserve">In general, in this project tutor finder </w:t>
-      </w:r>
-      <w:r>
-        <w:rPr>
-          <w:rFonts w:asciiTheme="majorBidi" w:hAnsiTheme="majorBidi"/>
-          <w:sz w:val="24"/>
-        </w:rPr>
-        <w:t>we aim to achieve many goals</w:t>
-      </w:r>
-      <w:r>
-        <w:rPr>
-          <w:rFonts w:asciiTheme="majorBidi" w:hAnsiTheme="majorBidi"/>
-          <w:sz w:val="24"/>
-        </w:rPr>
-        <w:t>, in order to</w:t>
-      </w:r>
-      <w:r>
-        <w:rPr>
-          <w:rFonts w:asciiTheme="majorBidi" w:hAnsiTheme="majorBidi"/>
-          <w:sz w:val="24"/>
-        </w:rPr>
-        <w:t xml:space="preserve"> do that we tried our best to</w:t>
-      </w:r>
-      <w:r>
-        <w:rPr>
-          <w:rFonts w:asciiTheme="majorBidi" w:hAnsiTheme="majorBidi"/>
-          <w:sz w:val="24"/>
-        </w:rPr>
-        <w:t xml:space="preserve"> facilitate</w:t>
+        <w:t>The</w:t>
       </w:r>
       <w:r>
         <w:rPr>
@@ -6373,239 +4864,49 @@
           <w:rFonts w:asciiTheme="majorBidi" w:hAnsiTheme="majorBidi"/>
           <w:sz w:val="24"/>
         </w:rPr>
-        <w:t xml:space="preserve">things </w:t>
-      </w:r>
-      <w:r>
-        <w:rPr>
-          <w:rFonts w:asciiTheme="majorBidi" w:hAnsiTheme="majorBidi"/>
-          <w:sz w:val="24"/>
-        </w:rPr>
-        <w:t>to</w:t>
-      </w:r>
-      <w:r>
-        <w:rPr>
-          <w:rFonts w:asciiTheme="majorBidi" w:hAnsiTheme="majorBidi"/>
-          <w:sz w:val="24"/>
-        </w:rPr>
-        <w:t xml:space="preserve"> make it easier to</w:t>
-      </w:r>
-      <w:r>
-        <w:rPr>
-          <w:rFonts w:asciiTheme="majorBidi" w:hAnsiTheme="majorBidi"/>
-          <w:sz w:val="24"/>
-        </w:rPr>
-        <w:t xml:space="preserve"> achieve </w:t>
-      </w:r>
-      <w:r>
-        <w:rPr>
-          <w:rFonts w:asciiTheme="majorBidi" w:hAnsiTheme="majorBidi"/>
-          <w:sz w:val="24"/>
-        </w:rPr>
-        <w:t xml:space="preserve">our </w:t>
-      </w:r>
-      <w:r>
-        <w:rPr>
-          <w:rFonts w:asciiTheme="majorBidi" w:hAnsiTheme="majorBidi"/>
-          <w:sz w:val="24"/>
-        </w:rPr>
-        <w:t xml:space="preserve">goal of the project. </w:t>
-      </w:r>
-      <w:r>
-        <w:rPr>
-          <w:rFonts w:asciiTheme="majorBidi" w:hAnsiTheme="majorBidi"/>
-          <w:sz w:val="24"/>
-        </w:rPr>
-        <w:t xml:space="preserve">Our website </w:t>
-      </w:r>
-      <w:r>
-        <w:rPr>
-          <w:rFonts w:asciiTheme="majorBidi" w:hAnsiTheme="majorBidi"/>
-          <w:sz w:val="24"/>
-        </w:rPr>
-        <w:t xml:space="preserve">design is </w:t>
-      </w:r>
-      <w:r>
-        <w:rPr>
-          <w:rFonts w:asciiTheme="majorBidi" w:hAnsiTheme="majorBidi"/>
-          <w:sz w:val="24"/>
-        </w:rPr>
-        <w:t>tailored around</w:t>
-      </w:r>
-      <w:r>
-        <w:rPr>
-          <w:rFonts w:asciiTheme="majorBidi" w:hAnsiTheme="majorBidi"/>
-          <w:sz w:val="24"/>
-        </w:rPr>
-        <w:t xml:space="preserve"> people who</w:t>
-      </w:r>
-      <w:r>
-        <w:rPr>
-          <w:rFonts w:asciiTheme="majorBidi" w:hAnsiTheme="majorBidi"/>
-          <w:sz w:val="24"/>
-        </w:rPr>
-        <w:t xml:space="preserve"> are</w:t>
-      </w:r>
-      <w:r>
-        <w:rPr>
-          <w:rFonts w:asciiTheme="majorBidi" w:hAnsiTheme="majorBidi"/>
-          <w:sz w:val="24"/>
-        </w:rPr>
-        <w:t xml:space="preserve"> in a universit</w:t>
-      </w:r>
-      <w:r>
-        <w:rPr>
-          <w:rFonts w:asciiTheme="majorBidi" w:hAnsiTheme="majorBidi"/>
-          <w:sz w:val="24"/>
-        </w:rPr>
-        <w:t>ies</w:t>
-      </w:r>
-      <w:r>
-        <w:rPr>
-          <w:rFonts w:asciiTheme="majorBidi" w:hAnsiTheme="majorBidi"/>
-          <w:sz w:val="24"/>
-        </w:rPr>
-        <w:t xml:space="preserve"> or colleges and looking for good </w:t>
-      </w:r>
-      <w:r>
-        <w:rPr>
-          <w:rFonts w:asciiTheme="majorBidi" w:hAnsiTheme="majorBidi"/>
-          <w:sz w:val="24"/>
-        </w:rPr>
-        <w:t>tutors</w:t>
-      </w:r>
-      <w:r>
-        <w:rPr>
-          <w:rFonts w:asciiTheme="majorBidi" w:hAnsiTheme="majorBidi"/>
-          <w:sz w:val="24"/>
-        </w:rPr>
-        <w:t xml:space="preserve"> who will give them some</w:t>
-      </w:r>
-      <w:r>
-        <w:rPr>
-          <w:rFonts w:asciiTheme="majorBidi" w:hAnsiTheme="majorBidi"/>
-        </w:rPr>
-        <w:t xml:space="preserve"> </w:t>
-      </w:r>
-      <w:r>
-        <w:rPr>
-          <w:rFonts w:asciiTheme="majorBidi" w:hAnsiTheme="majorBidi"/>
-          <w:sz w:val="24"/>
-        </w:rPr>
-        <w:t>extra</w:t>
-      </w:r>
-      <w:r>
-        <w:rPr>
-          <w:rFonts w:asciiTheme="majorBidi" w:hAnsiTheme="majorBidi"/>
-          <w:sz w:val="24"/>
-        </w:rPr>
-        <w:t xml:space="preserve"> lecture in a specific subject.</w:t>
-      </w:r>
-      <w:r>
-        <w:rPr>
-          <w:rFonts w:asciiTheme="majorBidi" w:hAnsiTheme="majorBidi"/>
-          <w:sz w:val="24"/>
-        </w:rPr>
-        <w:t xml:space="preserve"> </w:t>
-      </w:r>
-      <w:r>
-        <w:rPr>
-          <w:rFonts w:asciiTheme="majorBidi" w:hAnsiTheme="majorBidi"/>
-          <w:sz w:val="24"/>
-        </w:rPr>
-        <w:t>This section is about illustrating the design work using</w:t>
-      </w:r>
-      <w:r>
-        <w:rPr>
-          <w:rFonts w:asciiTheme="majorBidi" w:hAnsiTheme="majorBidi"/>
-          <w:sz w:val="24"/>
-        </w:rPr>
-        <w:t xml:space="preserve"> a</w:t>
-      </w:r>
-      <w:r>
-        <w:rPr>
-          <w:rFonts w:asciiTheme="majorBidi" w:hAnsiTheme="majorBidi"/>
-          <w:sz w:val="24"/>
-        </w:rPr>
-        <w:t xml:space="preserve"> chart that describe</w:t>
-      </w:r>
-      <w:r>
-        <w:rPr>
-          <w:rFonts w:asciiTheme="majorBidi" w:hAnsiTheme="majorBidi"/>
-          <w:sz w:val="24"/>
-        </w:rPr>
-        <w:t>s</w:t>
-      </w:r>
-      <w:r>
-        <w:rPr>
-          <w:rFonts w:asciiTheme="majorBidi" w:hAnsiTheme="majorBidi"/>
-          <w:sz w:val="24"/>
-        </w:rPr>
-        <w:t xml:space="preserve"> the relation between </w:t>
-      </w:r>
-      <w:r>
-        <w:rPr>
-          <w:rFonts w:asciiTheme="majorBidi" w:hAnsiTheme="majorBidi"/>
-          <w:sz w:val="24"/>
-        </w:rPr>
-        <w:t>our database tables</w:t>
-      </w:r>
-      <w:r>
-        <w:rPr>
-          <w:rFonts w:asciiTheme="majorBidi" w:hAnsiTheme="majorBidi"/>
-          <w:sz w:val="24"/>
-        </w:rPr>
-        <w:t xml:space="preserve">, </w:t>
-      </w:r>
-      <w:r>
-        <w:rPr>
-          <w:rFonts w:asciiTheme="majorBidi" w:hAnsiTheme="majorBidi"/>
-          <w:sz w:val="24"/>
-        </w:rPr>
-        <w:t xml:space="preserve">later sections </w:t>
-      </w:r>
-      <w:r>
-        <w:rPr>
-          <w:rFonts w:asciiTheme="majorBidi" w:hAnsiTheme="majorBidi"/>
-          <w:sz w:val="24"/>
-        </w:rPr>
-        <w:t>shows languages we used to accomplish it, then we explained the</w:t>
-      </w:r>
-      <w:r>
-        <w:rPr>
-          <w:rFonts w:asciiTheme="majorBidi" w:hAnsiTheme="majorBidi"/>
-          <w:sz w:val="24"/>
-        </w:rPr>
-        <w:t xml:space="preserve"> </w:t>
-      </w:r>
-      <w:r>
-        <w:rPr>
-          <w:rFonts w:asciiTheme="majorBidi" w:hAnsiTheme="majorBidi"/>
-          <w:sz w:val="24"/>
-        </w:rPr>
-        <w:t>functionality it in details in result and implementation sections.</w:t>
-      </w:r>
-      <w:r>
-        <w:rPr>
-          <w:rFonts w:asciiTheme="majorBidi" w:hAnsiTheme="majorBidi"/>
-          <w:sz w:val="24"/>
-        </w:rPr>
-        <w:t xml:space="preserve"> </w:t>
-      </w:r>
-      <w:r>
-        <w:rPr>
-          <w:rFonts w:asciiTheme="majorBidi" w:hAnsiTheme="majorBidi"/>
-          <w:b/>
-          <w:bCs/>
-          <w:sz w:val="24"/>
-        </w:rPr>
-        <w:t>Figure. 4</w:t>
-      </w:r>
-      <w:r>
-        <w:rPr>
-          <w:rFonts w:asciiTheme="majorBidi" w:hAnsiTheme="majorBidi"/>
-          <w:sz w:val="24"/>
-        </w:rPr>
-        <w:t xml:space="preserve"> below shows our Database diagram.</w:t>
+        <w:t>f</w:t>
+      </w:r>
+      <w:r>
+        <w:rPr>
+          <w:rFonts w:asciiTheme="majorBidi" w:hAnsiTheme="majorBidi"/>
+          <w:sz w:val="24"/>
+        </w:rPr>
+        <w:t>igure</w:t>
+      </w:r>
+      <w:r>
+        <w:rPr>
+          <w:rFonts w:asciiTheme="majorBidi" w:hAnsiTheme="majorBidi"/>
+          <w:sz w:val="24"/>
+        </w:rPr>
+        <w:t xml:space="preserve"> below shows </w:t>
+      </w:r>
+      <w:r>
+        <w:rPr>
+          <w:rFonts w:asciiTheme="majorBidi" w:hAnsiTheme="majorBidi"/>
+          <w:sz w:val="24"/>
+        </w:rPr>
+        <w:t>d</w:t>
+      </w:r>
+      <w:r>
+        <w:rPr>
+          <w:rFonts w:asciiTheme="majorBidi" w:hAnsiTheme="majorBidi"/>
+          <w:sz w:val="24"/>
+        </w:rPr>
+        <w:t>atabase</w:t>
+      </w:r>
+      <w:r>
+        <w:rPr>
+          <w:rFonts w:asciiTheme="majorBidi" w:hAnsiTheme="majorBidi"/>
+          <w:sz w:val="24"/>
+        </w:rPr>
+        <w:t xml:space="preserve"> entity-relation</w:t>
+      </w:r>
+      <w:r>
+        <w:rPr>
+          <w:rFonts w:asciiTheme="majorBidi" w:hAnsiTheme="majorBidi"/>
+          <w:sz w:val="24"/>
+        </w:rPr>
+        <w:t xml:space="preserve"> diagram.</w:t>
       </w:r>
     </w:p>
     <w:p>
@@ -6620,15 +4921,13 @@
       <w:r>
         <w:rPr>
           <w:rFonts w:asciiTheme="majorBidi" w:hAnsiTheme="majorBidi"/>
-          <w:noProof/>
-          <w:sz w:val="24"/>
-          <w:lang w:bidi="ar-SA"/>
+          <w:sz w:val="24"/>
         </w:rPr>
         <w:drawing>
-          <wp:inline distT="0" distB="0" distL="0" distR="0" wp14:anchorId="4742D0CA" wp14:editId="4EDBEADD">
-            <wp:extent cx="6324600" cy="4610100"/>
-            <wp:effectExtent l="0" t="0" r="0" b="0"/>
-            <wp:docPr id="9" name="صورة 9"/>
+          <wp:inline distT="0" distB="0" distL="0" distR="0" wp14:anchorId="3F4A26CB" wp14:editId="2818D26F">
+            <wp:extent cx="6332220" cy="3235325"/>
+            <wp:effectExtent l="0" t="0" r="0" b="3175"/>
+            <wp:docPr id="37" name="Picture 37"/>
             <wp:cNvGraphicFramePr>
               <a:graphicFrameLocks xmlns:a="http://schemas.openxmlformats.org/drawingml/2006/main" noChangeAspect="1"/>
             </wp:cNvGraphicFramePr>
@@ -6636,36 +4935,23 @@
               <a:graphicData uri="http://schemas.openxmlformats.org/drawingml/2006/picture">
                 <pic:pic xmlns:pic="http://schemas.openxmlformats.org/drawingml/2006/picture">
                   <pic:nvPicPr>
-                    <pic:cNvPr id="0" name="Picture 17"/>
-                    <pic:cNvPicPr>
-                      <a:picLocks noChangeAspect="1" noChangeArrowheads="1"/>
-                    </pic:cNvPicPr>
+                    <pic:cNvPr id="1" name=""/>
+                    <pic:cNvPicPr/>
                   </pic:nvPicPr>
                   <pic:blipFill>
-                    <a:blip r:embed="rId25" cstate="print">
-                      <a:extLst>
-                        <a:ext uri="{28A0092B-C50C-407E-A947-70E740481C1C}">
-                          <a14:useLocalDpi xmlns:a14="http://schemas.microsoft.com/office/drawing/2010/main" val="0"/>
-                        </a:ext>
-                      </a:extLst>
-                    </a:blip>
-                    <a:srcRect/>
+                    <a:blip r:embed="rId24"/>
                     <a:stretch>
                       <a:fillRect/>
                     </a:stretch>
                   </pic:blipFill>
-                  <pic:spPr bwMode="auto">
+                  <pic:spPr>
                     <a:xfrm>
                       <a:off x="0" y="0"/>
-                      <a:ext cx="6324600" cy="4610100"/>
+                      <a:ext cx="6332220" cy="3235325"/>
                     </a:xfrm>
                     <a:prstGeom prst="rect">
                       <a:avLst/>
                     </a:prstGeom>
-                    <a:noFill/>
-                    <a:ln>
-                      <a:noFill/>
-                    </a:ln>
                   </pic:spPr>
                 </pic:pic>
               </a:graphicData>
@@ -6678,35 +4964,402 @@
       <w:pPr>
         <w:spacing w:line="360" w:lineRule="auto"/>
         <w:ind w:firstLine="0"/>
-        <w:jc w:val="center"/>
-        <w:rPr>
-          <w:rFonts w:asciiTheme="majorBidi" w:hAnsiTheme="majorBidi"/>
-          <w:sz w:val="24"/>
-        </w:rPr>
-      </w:pPr>
-      <w:r>
+        <w:rPr>
+          <w:rFonts w:asciiTheme="majorBidi" w:hAnsiTheme="majorBidi"/>
+          <w:sz w:val="24"/>
+        </w:rPr>
+      </w:pPr>
+      <w:r>
+        <w:rPr>
+          <w:rFonts w:asciiTheme="majorBidi" w:hAnsiTheme="majorBidi"/>
+          <w:sz w:val="24"/>
+        </w:rPr>
+        <w:t>*Notes</w:t>
+      </w:r>
+      <w:r>
+        <w:rPr>
+          <w:rFonts w:asciiTheme="majorBidi" w:hAnsiTheme="majorBidi"/>
+          <w:sz w:val="24"/>
+        </w:rPr>
+        <w:t xml:space="preserve"> on tables</w:t>
+      </w:r>
+      <w:bookmarkStart w:id="4" w:name="_GoBack"/>
+      <w:bookmarkEnd w:id="4"/>
+      <w:r>
+        <w:rPr>
+          <w:rFonts w:asciiTheme="majorBidi" w:hAnsiTheme="majorBidi"/>
+          <w:sz w:val="24"/>
+        </w:rPr>
+        <w:t>:</w:t>
+      </w:r>
+    </w:p>
+    <w:p>
+      <w:pPr>
+        <w:pStyle w:val="ListParagraph"/>
+        <w:numPr>
+          <w:ilvl w:val="0"/>
+          <w:numId w:val="39"/>
+        </w:numPr>
+        <w:spacing w:line="360" w:lineRule="auto"/>
+        <w:rPr>
+          <w:rFonts w:asciiTheme="majorBidi" w:hAnsiTheme="majorBidi"/>
+          <w:sz w:val="24"/>
+        </w:rPr>
+      </w:pPr>
+      <w:r>
+        <w:rPr>
+          <w:rFonts w:asciiTheme="majorBidi" w:hAnsiTheme="majorBidi"/>
+          <w:sz w:val="24"/>
+        </w:rPr>
+        <w:t>Questions table:</w:t>
+      </w:r>
+    </w:p>
+    <w:p>
+      <w:pPr>
+        <w:pStyle w:val="ListParagraph"/>
+        <w:numPr>
+          <w:ilvl w:val="0"/>
+          <w:numId w:val="45"/>
+        </w:numPr>
+        <w:spacing w:line="360" w:lineRule="auto"/>
+        <w:rPr>
+          <w:rFonts w:asciiTheme="majorBidi" w:hAnsiTheme="majorBidi"/>
+          <w:sz w:val="24"/>
+        </w:rPr>
+      </w:pPr>
+      <w:r>
+        <w:rPr>
+          <w:rFonts w:asciiTheme="majorBidi" w:hAnsiTheme="majorBidi"/>
+          <w:sz w:val="24"/>
+        </w:rPr>
+        <w:t>QuestionID is an auto increment primary key</w:t>
+      </w:r>
+    </w:p>
+    <w:p>
+      <w:pPr>
+        <w:pStyle w:val="ListParagraph"/>
+        <w:numPr>
+          <w:ilvl w:val="0"/>
+          <w:numId w:val="45"/>
+        </w:numPr>
+        <w:spacing w:line="360" w:lineRule="auto"/>
+        <w:rPr>
+          <w:rFonts w:asciiTheme="majorBidi" w:hAnsiTheme="majorBidi"/>
+          <w:sz w:val="24"/>
+        </w:rPr>
+      </w:pPr>
+      <w:r>
+        <w:rPr>
+          <w:rFonts w:asciiTheme="majorBidi" w:hAnsiTheme="majorBidi"/>
+          <w:sz w:val="24"/>
+        </w:rPr>
+        <w:t>QuestionOrder + QuestionType are a composed Unique key</w:t>
+      </w:r>
+    </w:p>
+    <w:p>
+      <w:pPr>
+        <w:pStyle w:val="ListParagraph"/>
+        <w:numPr>
+          <w:ilvl w:val="0"/>
+          <w:numId w:val="39"/>
+        </w:numPr>
+        <w:spacing w:line="360" w:lineRule="auto"/>
+        <w:rPr>
+          <w:rFonts w:asciiTheme="majorBidi" w:hAnsiTheme="majorBidi"/>
+          <w:sz w:val="24"/>
+        </w:rPr>
+      </w:pPr>
+      <w:r>
+        <w:rPr>
+          <w:rFonts w:asciiTheme="majorBidi" w:hAnsiTheme="majorBidi"/>
+          <w:sz w:val="24"/>
+        </w:rPr>
+        <w:t>Smiley_Questions</w:t>
+      </w:r>
+    </w:p>
+    <w:p>
+      <w:pPr>
+        <w:pStyle w:val="ListParagraph"/>
+        <w:numPr>
+          <w:ilvl w:val="1"/>
+          <w:numId w:val="39"/>
+        </w:numPr>
+        <w:spacing w:line="360" w:lineRule="auto"/>
+        <w:rPr>
+          <w:rFonts w:asciiTheme="majorBidi" w:hAnsiTheme="majorBidi"/>
+          <w:sz w:val="24"/>
+        </w:rPr>
+      </w:pPr>
+      <w:r>
+        <w:rPr>
+          <w:rFonts w:asciiTheme="majorBidi" w:hAnsiTheme="majorBidi"/>
+          <w:sz w:val="24"/>
+        </w:rPr>
+        <w:t>QuestionID</w:t>
+      </w:r>
+      <w:r>
+        <w:rPr>
+          <w:rFonts w:asciiTheme="majorBidi" w:hAnsiTheme="majorBidi"/>
+          <w:sz w:val="24"/>
+        </w:rPr>
+        <w:t xml:space="preserve"> is a Foreign + Unique key</w:t>
+      </w:r>
+    </w:p>
+    <w:p>
+      <w:pPr>
+        <w:pStyle w:val="ListParagraph"/>
+        <w:numPr>
+          <w:ilvl w:val="1"/>
+          <w:numId w:val="39"/>
+        </w:numPr>
+        <w:spacing w:line="360" w:lineRule="auto"/>
+        <w:rPr>
+          <w:rFonts w:asciiTheme="majorBidi" w:hAnsiTheme="majorBidi"/>
+          <w:sz w:val="24"/>
+        </w:rPr>
+      </w:pPr>
+      <w:r>
+        <w:rPr>
+          <w:rFonts w:asciiTheme="majorBidi" w:hAnsiTheme="majorBidi"/>
+          <w:sz w:val="24"/>
+        </w:rPr>
+        <w:t>On update cascade</w:t>
+      </w:r>
+    </w:p>
+    <w:p>
+      <w:pPr>
+        <w:pStyle w:val="ListParagraph"/>
+        <w:numPr>
+          <w:ilvl w:val="1"/>
+          <w:numId w:val="39"/>
+        </w:numPr>
+        <w:spacing w:line="360" w:lineRule="auto"/>
+        <w:rPr>
+          <w:rFonts w:asciiTheme="majorBidi" w:hAnsiTheme="majorBidi"/>
+          <w:sz w:val="24"/>
+        </w:rPr>
+      </w:pPr>
+      <w:r>
+        <w:rPr>
+          <w:rFonts w:asciiTheme="majorBidi" w:hAnsiTheme="majorBidi"/>
+          <w:sz w:val="24"/>
+        </w:rPr>
+        <w:t>On delete cascade</w:t>
+      </w:r>
+    </w:p>
+    <w:p>
+      <w:pPr>
+        <w:pStyle w:val="ListParagraph"/>
+        <w:numPr>
+          <w:ilvl w:val="0"/>
+          <w:numId w:val="39"/>
+        </w:numPr>
+        <w:spacing w:line="360" w:lineRule="auto"/>
+        <w:rPr>
+          <w:rFonts w:asciiTheme="majorBidi" w:hAnsiTheme="majorBidi"/>
+          <w:sz w:val="24"/>
+        </w:rPr>
+      </w:pPr>
+      <w:r>
+        <w:rPr>
+          <w:rFonts w:asciiTheme="majorBidi" w:hAnsiTheme="majorBidi"/>
+          <w:sz w:val="24"/>
+        </w:rPr>
+        <w:t>Star_Questions</w:t>
+      </w:r>
+    </w:p>
+    <w:p>
+      <w:pPr>
+        <w:pStyle w:val="ListParagraph"/>
+        <w:numPr>
+          <w:ilvl w:val="1"/>
+          <w:numId w:val="39"/>
+        </w:numPr>
+        <w:spacing w:line="360" w:lineRule="auto"/>
+        <w:rPr>
+          <w:rFonts w:asciiTheme="majorBidi" w:hAnsiTheme="majorBidi"/>
+          <w:sz w:val="24"/>
+        </w:rPr>
+      </w:pPr>
+      <w:r>
+        <w:rPr>
+          <w:rFonts w:asciiTheme="majorBidi" w:hAnsiTheme="majorBidi"/>
+          <w:sz w:val="24"/>
+        </w:rPr>
+        <w:t>QuestionID</w:t>
+      </w:r>
+      <w:r>
+        <w:rPr>
+          <w:rFonts w:asciiTheme="majorBidi" w:hAnsiTheme="majorBidi"/>
+          <w:sz w:val="24"/>
+        </w:rPr>
+        <w:t xml:space="preserve"> is a Foreign + Unique key</w:t>
+      </w:r>
+    </w:p>
+    <w:p>
+      <w:pPr>
+        <w:pStyle w:val="ListParagraph"/>
+        <w:numPr>
+          <w:ilvl w:val="1"/>
+          <w:numId w:val="39"/>
+        </w:numPr>
+        <w:spacing w:line="360" w:lineRule="auto"/>
+        <w:rPr>
+          <w:rFonts w:asciiTheme="majorBidi" w:hAnsiTheme="majorBidi"/>
+          <w:sz w:val="24"/>
+        </w:rPr>
+      </w:pPr>
+      <w:r>
+        <w:rPr>
+          <w:rFonts w:asciiTheme="majorBidi" w:hAnsiTheme="majorBidi"/>
+          <w:sz w:val="24"/>
+        </w:rPr>
+        <w:t>On update cascade</w:t>
+      </w:r>
+    </w:p>
+    <w:p>
+      <w:pPr>
+        <w:pStyle w:val="ListParagraph"/>
+        <w:numPr>
+          <w:ilvl w:val="1"/>
+          <w:numId w:val="39"/>
+        </w:numPr>
+        <w:spacing w:line="360" w:lineRule="auto"/>
+        <w:rPr>
+          <w:rFonts w:asciiTheme="majorBidi" w:hAnsiTheme="majorBidi"/>
+          <w:sz w:val="24"/>
+        </w:rPr>
+      </w:pPr>
+      <w:r>
+        <w:rPr>
+          <w:rFonts w:asciiTheme="majorBidi" w:hAnsiTheme="majorBidi"/>
+          <w:sz w:val="24"/>
+        </w:rPr>
+        <w:t>On delete cascade</w:t>
+      </w:r>
+    </w:p>
+    <w:p>
+      <w:pPr>
+        <w:pStyle w:val="ListParagraph"/>
+        <w:numPr>
+          <w:ilvl w:val="0"/>
+          <w:numId w:val="39"/>
+        </w:numPr>
+        <w:spacing w:line="360" w:lineRule="auto"/>
+        <w:rPr>
+          <w:rFonts w:asciiTheme="majorBidi" w:hAnsiTheme="majorBidi"/>
+          <w:sz w:val="24"/>
+        </w:rPr>
+      </w:pPr>
+      <w:r>
+        <w:rPr>
+          <w:rFonts w:asciiTheme="majorBidi" w:hAnsiTheme="majorBidi"/>
+          <w:sz w:val="24"/>
+        </w:rPr>
+        <w:t>Slider_Questions</w:t>
+      </w:r>
+    </w:p>
+    <w:p>
+      <w:pPr>
+        <w:pStyle w:val="ListParagraph"/>
+        <w:numPr>
+          <w:ilvl w:val="1"/>
+          <w:numId w:val="39"/>
+        </w:numPr>
+        <w:spacing w:line="360" w:lineRule="auto"/>
+        <w:rPr>
+          <w:rFonts w:asciiTheme="majorBidi" w:hAnsiTheme="majorBidi"/>
+          <w:sz w:val="24"/>
+        </w:rPr>
+      </w:pPr>
+      <w:r>
+        <w:rPr>
+          <w:rFonts w:asciiTheme="majorBidi" w:hAnsiTheme="majorBidi"/>
+          <w:sz w:val="24"/>
+        </w:rPr>
+        <w:t>QuestionID</w:t>
+      </w:r>
+      <w:r>
+        <w:rPr>
+          <w:rFonts w:asciiTheme="majorBidi" w:hAnsiTheme="majorBidi"/>
+          <w:sz w:val="24"/>
+        </w:rPr>
+        <w:t xml:space="preserve"> is a Foreign + Unique key</w:t>
+      </w:r>
+    </w:p>
+    <w:p>
+      <w:pPr>
+        <w:pStyle w:val="ListParagraph"/>
+        <w:numPr>
+          <w:ilvl w:val="1"/>
+          <w:numId w:val="39"/>
+        </w:numPr>
+        <w:spacing w:line="360" w:lineRule="auto"/>
+        <w:rPr>
+          <w:rFonts w:asciiTheme="majorBidi" w:hAnsiTheme="majorBidi"/>
+          <w:sz w:val="24"/>
+        </w:rPr>
+      </w:pPr>
+      <w:r>
+        <w:rPr>
+          <w:rFonts w:asciiTheme="majorBidi" w:hAnsiTheme="majorBidi"/>
+          <w:sz w:val="24"/>
+        </w:rPr>
+        <w:t>On update cascade</w:t>
+      </w:r>
+    </w:p>
+    <w:p>
+      <w:pPr>
+        <w:pStyle w:val="ListParagraph"/>
+        <w:numPr>
+          <w:ilvl w:val="1"/>
+          <w:numId w:val="39"/>
+        </w:numPr>
+        <w:spacing w:line="360" w:lineRule="auto"/>
+        <w:rPr>
+          <w:rFonts w:asciiTheme="majorBidi" w:hAnsiTheme="majorBidi"/>
+          <w:sz w:val="24"/>
+        </w:rPr>
+      </w:pPr>
+      <w:r>
+        <w:rPr>
+          <w:rFonts w:asciiTheme="majorBidi" w:hAnsiTheme="majorBidi"/>
+          <w:sz w:val="24"/>
+        </w:rPr>
+        <w:t>On delete cascade</w:t>
+      </w:r>
+    </w:p>
+    <w:p>
+      <w:pPr>
+        <w:spacing w:line="360" w:lineRule="auto"/>
+        <w:ind w:left="1080" w:firstLine="0"/>
+        <w:rPr>
+          <w:rFonts w:asciiTheme="majorBidi" w:hAnsiTheme="majorBidi"/>
+          <w:sz w:val="24"/>
+        </w:rPr>
+      </w:pPr>
+    </w:p>
+    <w:p>
+      <w:pPr>
+        <w:spacing w:line="360" w:lineRule="auto"/>
+        <w:ind w:left="1080" w:firstLine="0"/>
+        <w:rPr>
+          <w:rFonts w:asciiTheme="majorBidi" w:hAnsiTheme="majorBidi"/>
+          <w:sz w:val="24"/>
+        </w:rPr>
+      </w:pPr>
+    </w:p>
+    <w:p>
+      <w:pPr>
+        <w:spacing w:after="200" w:line="360" w:lineRule="auto"/>
+        <w:ind w:firstLine="0"/>
         <w:rPr>
           <w:rFonts w:asciiTheme="majorBidi" w:hAnsiTheme="majorBidi"/>
           <w:b/>
           <w:bCs/>
           <w:sz w:val="24"/>
         </w:rPr>
-        <w:t xml:space="preserve">Fig. 4 </w:t>
-      </w:r>
-      <w:r>
-        <w:rPr>
-          <w:rFonts w:asciiTheme="majorBidi" w:hAnsiTheme="majorBidi"/>
-          <w:sz w:val="24"/>
-        </w:rPr>
-        <w:t xml:space="preserve">Database </w:t>
-      </w:r>
-      <w:r>
-        <w:rPr>
-          <w:rFonts w:asciiTheme="majorBidi" w:hAnsiTheme="majorBidi"/>
-          <w:sz w:val="24"/>
-        </w:rPr>
-        <w:t>diagram</w:t>
-      </w:r>
+      </w:pPr>
     </w:p>
     <w:p>
       <w:pPr>
@@ -6814,7 +5467,6 @@
           <w:bCs/>
           <w:sz w:val="24"/>
         </w:rPr>
-        <w:lastRenderedPageBreak/>
         <w:t xml:space="preserve">Table. 1 </w:t>
       </w:r>
       <w:r>
@@ -7704,6 +6356,7 @@
           <w:noProof/>
           <w:lang w:bidi="ar-SA"/>
         </w:rPr>
+        <w:lastRenderedPageBreak/>
         <w:drawing>
           <wp:inline distT="0" distB="0" distL="0" distR="0" wp14:anchorId="7E0357D2" wp14:editId="614D0208">
             <wp:extent cx="6332220" cy="2637790"/>
@@ -7720,7 +6373,7 @@
                     <pic:cNvPicPr/>
                   </pic:nvPicPr>
                   <pic:blipFill>
-                    <a:blip r:embed="rId26"/>
+                    <a:blip r:embed="rId25"/>
                     <a:stretch>
                       <a:fillRect/>
                     </a:stretch>
@@ -7874,7 +6527,6 @@
           <w:sz w:val="24"/>
           <w:lang w:bidi="ar-SA"/>
         </w:rPr>
-        <w:lastRenderedPageBreak/>
         <w:drawing>
           <wp:inline distT="0" distB="0" distL="0" distR="0" wp14:anchorId="3248068B" wp14:editId="4587D9FC">
             <wp:extent cx="6332220" cy="3143250"/>
@@ -7893,7 +6545,7 @@
                     </pic:cNvPicPr>
                   </pic:nvPicPr>
                   <pic:blipFill>
-                    <a:blip r:embed="rId27">
+                    <a:blip r:embed="rId26">
                       <a:extLst>
                         <a:ext uri="{28A0092B-C50C-407E-A947-70E740481C1C}">
                           <a14:useLocalDpi xmlns:a14="http://schemas.microsoft.com/office/drawing/2010/main" val="0"/>
@@ -8015,6 +6667,7 @@
           <w:sz w:val="24"/>
           <w:lang w:bidi="ar-SA"/>
         </w:rPr>
+        <w:lastRenderedPageBreak/>
         <w:drawing>
           <wp:inline distT="0" distB="0" distL="0" distR="0" wp14:anchorId="3E790BB2" wp14:editId="44C27E4F">
             <wp:extent cx="6331585" cy="3276600"/>
@@ -8033,7 +6686,7 @@
                     </pic:cNvPicPr>
                   </pic:nvPicPr>
                   <pic:blipFill>
-                    <a:blip r:embed="rId28">
+                    <a:blip r:embed="rId27">
                       <a:extLst>
                         <a:ext uri="{28A0092B-C50C-407E-A947-70E740481C1C}">
                           <a14:useLocalDpi xmlns:a14="http://schemas.microsoft.com/office/drawing/2010/main" val="0"/>
@@ -8214,7 +6867,6 @@
           <w:noProof/>
           <w:lang w:bidi="ar-SA"/>
         </w:rPr>
-        <w:lastRenderedPageBreak/>
         <w:drawing>
           <wp:inline distT="0" distB="0" distL="0" distR="0" wp14:anchorId="2961984C" wp14:editId="305FD50D">
             <wp:extent cx="6332220" cy="2811145"/>
@@ -8231,7 +6883,7 @@
                     <pic:cNvPicPr/>
                   </pic:nvPicPr>
                   <pic:blipFill>
-                    <a:blip r:embed="rId29"/>
+                    <a:blip r:embed="rId28"/>
                     <a:stretch>
                       <a:fillRect/>
                     </a:stretch>
@@ -8399,6 +7051,7 @@
           <w:sz w:val="24"/>
           <w:lang w:bidi="ar-SA"/>
         </w:rPr>
+        <w:lastRenderedPageBreak/>
         <w:drawing>
           <wp:inline distT="0" distB="0" distL="0" distR="0" wp14:anchorId="3F488A41" wp14:editId="3A76C3CD">
             <wp:extent cx="6324600" cy="2847340"/>
@@ -8417,7 +7070,7 @@
                     </pic:cNvPicPr>
                   </pic:nvPicPr>
                   <pic:blipFill>
-                    <a:blip r:embed="rId30">
+                    <a:blip r:embed="rId29">
                       <a:extLst>
                         <a:ext uri="{28A0092B-C50C-407E-A947-70E740481C1C}">
                           <a14:useLocalDpi xmlns:a14="http://schemas.microsoft.com/office/drawing/2010/main" val="0"/>
@@ -8591,7 +7244,6 @@
           <w:rFonts w:asciiTheme="majorBidi" w:hAnsiTheme="majorBidi"/>
           <w:sz w:val="24"/>
         </w:rPr>
-        <w:lastRenderedPageBreak/>
         <w:t xml:space="preserve">Next in </w:t>
       </w:r>
       <w:r>
@@ -8675,7 +7327,7 @@
                     </pic:cNvPicPr>
                   </pic:nvPicPr>
                   <pic:blipFill>
-                    <a:blip r:embed="rId31">
+                    <a:blip r:embed="rId30">
                       <a:extLst>
                         <a:ext uri="{28A0092B-C50C-407E-A947-70E740481C1C}">
                           <a14:useLocalDpi xmlns:a14="http://schemas.microsoft.com/office/drawing/2010/main" val="0"/>
@@ -8779,6 +7431,7 @@
           <w:rFonts w:asciiTheme="majorBidi" w:hAnsiTheme="majorBidi"/>
           <w:sz w:val="24"/>
         </w:rPr>
+        <w:lastRenderedPageBreak/>
         <w:t xml:space="preserve">If the student </w:t>
       </w:r>
       <w:r>
@@ -8961,7 +7614,7 @@
                     </pic:cNvPicPr>
                   </pic:nvPicPr>
                   <pic:blipFill>
-                    <a:blip r:embed="rId32">
+                    <a:blip r:embed="rId31">
                       <a:extLst>
                         <a:ext uri="{28A0092B-C50C-407E-A947-70E740481C1C}">
                           <a14:useLocalDpi xmlns:a14="http://schemas.microsoft.com/office/drawing/2010/main" val="0"/>
@@ -9083,7 +7736,6 @@
           <w:rFonts w:asciiTheme="majorBidi" w:hAnsiTheme="majorBidi"/>
           <w:sz w:val="24"/>
         </w:rPr>
-        <w:lastRenderedPageBreak/>
         <w:t xml:space="preserve">Then, it will display a page containing the required lectures schedule and there is </w:t>
       </w:r>
       <w:r>
@@ -9210,7 +7862,7 @@
                     </pic:cNvPicPr>
                   </pic:nvPicPr>
                   <pic:blipFill>
-                    <a:blip r:embed="rId33">
+                    <a:blip r:embed="rId32">
                       <a:extLst>
                         <a:ext uri="{28A0092B-C50C-407E-A947-70E740481C1C}">
                           <a14:useLocalDpi xmlns:a14="http://schemas.microsoft.com/office/drawing/2010/main" val="0"/>
@@ -9321,6 +7973,7 @@
           <w:rFonts w:asciiTheme="majorBidi" w:hAnsiTheme="majorBidi"/>
           <w:sz w:val="24"/>
         </w:rPr>
+        <w:lastRenderedPageBreak/>
         <w:t>Now, as for the Tutor role in our website. The tutor can just sign in but</w:t>
       </w:r>
       <w:r>
@@ -9527,7 +8180,7 @@
                     </pic:cNvPicPr>
                   </pic:nvPicPr>
                   <pic:blipFill>
-                    <a:blip r:embed="rId34" cstate="print">
+                    <a:blip r:embed="rId33" cstate="print">
                       <a:extLst>
                         <a:ext uri="{28A0092B-C50C-407E-A947-70E740481C1C}">
                           <a14:useLocalDpi xmlns:a14="http://schemas.microsoft.com/office/drawing/2010/main" val="0"/>
@@ -9730,7 +8383,6 @@
           <w:sz w:val="24"/>
           <w:lang w:bidi="ar-SA"/>
         </w:rPr>
-        <w:lastRenderedPageBreak/>
         <w:drawing>
           <wp:inline distT="0" distB="0" distL="0" distR="0" wp14:anchorId="61C1A4B6" wp14:editId="7C6FF66E">
             <wp:extent cx="6324600" cy="2181860"/>
@@ -9749,7 +8401,7 @@
                     </pic:cNvPicPr>
                   </pic:nvPicPr>
                   <pic:blipFill>
-                    <a:blip r:embed="rId35" cstate="print">
+                    <a:blip r:embed="rId34" cstate="print">
                       <a:extLst>
                         <a:ext uri="{28A0092B-C50C-407E-A947-70E740481C1C}">
                           <a14:useLocalDpi xmlns:a14="http://schemas.microsoft.com/office/drawing/2010/main" val="0"/>
@@ -10022,6 +8674,7 @@
           <w:sz w:val="24"/>
           <w:lang w:bidi="ar-SA"/>
         </w:rPr>
+        <w:lastRenderedPageBreak/>
         <w:drawing>
           <wp:inline distT="0" distB="0" distL="0" distR="0" wp14:anchorId="5CD8C749" wp14:editId="63FAF238">
             <wp:extent cx="6324600" cy="2078355"/>
@@ -10040,7 +8693,7 @@
                     </pic:cNvPicPr>
                   </pic:nvPicPr>
                   <pic:blipFill>
-                    <a:blip r:embed="rId36" cstate="print">
+                    <a:blip r:embed="rId35" cstate="print">
                       <a:extLst>
                         <a:ext uri="{28A0092B-C50C-407E-A947-70E740481C1C}">
                           <a14:useLocalDpi xmlns:a14="http://schemas.microsoft.com/office/drawing/2010/main" val="0"/>
@@ -10152,7 +8805,6 @@
           <w:sz w:val="24"/>
           <w:lang w:bidi="ar-SA"/>
         </w:rPr>
-        <w:lastRenderedPageBreak/>
         <w:drawing>
           <wp:inline distT="0" distB="0" distL="0" distR="0" wp14:anchorId="03622E50" wp14:editId="34251A71">
             <wp:extent cx="6324600" cy="2133600"/>
@@ -10171,7 +8823,7 @@
                     </pic:cNvPicPr>
                   </pic:nvPicPr>
                   <pic:blipFill>
-                    <a:blip r:embed="rId37" cstate="print">
+                    <a:blip r:embed="rId36" cstate="print">
                       <a:extLst>
                         <a:ext uri="{28A0092B-C50C-407E-A947-70E740481C1C}">
                           <a14:useLocalDpi xmlns:a14="http://schemas.microsoft.com/office/drawing/2010/main" val="0"/>
@@ -10479,7 +9131,15 @@
           <w:rFonts w:asciiTheme="majorBidi" w:hAnsiTheme="majorBidi"/>
           <w:sz w:val="24"/>
         </w:rPr>
-        <w:t>All the users’ passwords are hashed inside of our database tables and NOT stored as plaintext inside of the users’ table which make it more secure and does not allow anyone even the database managers from reading our users’ passwords.</w:t>
+        <w:t xml:space="preserve">All the users’ passwords are hashed inside of our database tables and NOT stored as plaintext inside of the users’ table which make it more secure and does not allow anyone even the </w:t>
+      </w:r>
+      <w:r>
+        <w:rPr>
+          <w:rFonts w:asciiTheme="majorBidi" w:hAnsiTheme="majorBidi"/>
+          <w:sz w:val="24"/>
+        </w:rPr>
+        <w:lastRenderedPageBreak/>
+        <w:t>database managers from reading our users’ passwords.</w:t>
       </w:r>
       <w:r>
         <w:rPr>
@@ -10618,7 +9278,6 @@
           <w:bCs/>
           <w:sz w:val="24"/>
         </w:rPr>
-        <w:lastRenderedPageBreak/>
         <w:t xml:space="preserve">3.2.6 </w:t>
       </w:r>
       <w:r>
@@ -10830,6 +9489,7 @@
           <w:bCs/>
           <w:sz w:val="24"/>
         </w:rPr>
+        <w:lastRenderedPageBreak/>
         <w:t>Table. 2</w:t>
       </w:r>
       <w:r>
@@ -10907,7 +9567,6 @@
           <w:bCs/>
           <w:sz w:val="24"/>
         </w:rPr>
-        <w:lastRenderedPageBreak/>
         <w:t xml:space="preserve">Table. 2 </w:t>
       </w:r>
       <w:r>
@@ -11821,7 +10480,7 @@
           <w:sz w:val="24"/>
         </w:rPr>
       </w:pPr>
-      <w:hyperlink r:id="rId38" w:history="1">
+      <w:hyperlink r:id="rId37" w:history="1">
         <w:r>
           <w:rPr>
             <w:rStyle w:val="Hyperlink"/>
@@ -11872,7 +10531,7 @@
           <w:sz w:val="24"/>
         </w:rPr>
       </w:pPr>
-      <w:hyperlink r:id="rId39" w:history="1">
+      <w:hyperlink r:id="rId38" w:history="1">
         <w:r>
           <w:rPr>
             <w:rStyle w:val="Hyperlink"/>
@@ -11939,7 +10598,7 @@
           <w:sz w:val="24"/>
         </w:rPr>
       </w:pPr>
-      <w:hyperlink r:id="rId40" w:history="1">
+      <w:hyperlink r:id="rId39" w:history="1">
         <w:r>
           <w:rPr>
             <w:rStyle w:val="Hyperlink"/>
@@ -12000,7 +10659,7 @@
           <w:sz w:val="24"/>
         </w:rPr>
       </w:pPr>
-      <w:hyperlink r:id="rId41" w:anchor=":~:text=Razor%20is%20a%20markup%20syntax,cshtml%20file%20extension" w:history="1">
+      <w:hyperlink r:id="rId40" w:anchor=":~:text=Razor%20is%20a%20markup%20syntax,cshtml%20file%20extension" w:history="1">
         <w:r>
           <w:rPr>
             <w:rStyle w:val="Hyperlink"/>
@@ -12081,7 +10740,7 @@
           <w:sz w:val="24"/>
         </w:rPr>
       </w:pPr>
-      <w:hyperlink r:id="rId42" w:history="1">
+      <w:hyperlink r:id="rId41" w:history="1">
         <w:r>
           <w:rPr>
             <w:rStyle w:val="Hyperlink"/>
@@ -12137,7 +10796,7 @@
         </w:rPr>
         <w:t xml:space="preserve"> </w:t>
       </w:r>
-      <w:hyperlink r:id="rId43" w:history="1">
+      <w:hyperlink r:id="rId42" w:history="1">
         <w:r>
           <w:rPr>
             <w:rStyle w:val="Hyperlink"/>
@@ -12303,7 +10962,7 @@
             <w:noProof/>
             <w:sz w:val="24"/>
           </w:rPr>
-          <w:t>8</w:t>
+          <w:t>11</w:t>
         </w:r>
         <w:r>
           <w:rPr>
@@ -13742,7 +12401,7 @@
   <w:abstractNum w:abstractNumId="14" w15:restartNumberingAfterBreak="0">
     <w:nsid w:val="25D93FC7"/>
     <w:multiLevelType w:val="hybridMultilevel"/>
-    <w:tmpl w:val="E098B71A"/>
+    <w:tmpl w:val="F238181E"/>
     <w:lvl w:ilvl="0" w:tplc="04090001">
       <w:start w:val="1"/>
       <w:numFmt w:val="bullet"/>
@@ -13755,16 +12414,16 @@
         <w:rFonts w:ascii="Symbol" w:hAnsi="Symbol" w:hint="default"/>
       </w:rPr>
     </w:lvl>
-    <w:lvl w:ilvl="1" w:tplc="04090003" w:tentative="1">
-      <w:start w:val="1"/>
-      <w:numFmt w:val="bullet"/>
-      <w:lvlText w:val="o"/>
+    <w:lvl w:ilvl="1" w:tplc="0409000F">
+      <w:start w:val="1"/>
+      <w:numFmt w:val="decimal"/>
+      <w:lvlText w:val="%2."/>
       <w:lvlJc w:val="left"/>
       <w:pPr>
         <w:ind w:left="1440" w:hanging="360"/>
       </w:pPr>
       <w:rPr>
-        <w:rFonts w:ascii="Courier New" w:hAnsi="Courier New" w:cs="Courier New" w:hint="default"/>
+        <w:rFonts w:hint="default"/>
       </w:rPr>
     </w:lvl>
     <w:lvl w:ilvl="2" w:tplc="04090005" w:tentative="1">
@@ -16225,6 +14884,92 @@
     </w:lvl>
   </w:abstractNum>
   <w:abstractNum w:abstractNumId="38" w15:restartNumberingAfterBreak="0">
+    <w:nsid w:val="617768DC"/>
+    <w:multiLevelType w:val="hybridMultilevel"/>
+    <w:tmpl w:val="3BEC39F2"/>
+    <w:lvl w:ilvl="0" w:tplc="0409000F">
+      <w:start w:val="1"/>
+      <w:numFmt w:val="decimal"/>
+      <w:lvlText w:val="%1."/>
+      <w:lvlJc w:val="left"/>
+      <w:pPr>
+        <w:ind w:left="1446" w:hanging="360"/>
+      </w:pPr>
+    </w:lvl>
+    <w:lvl w:ilvl="1" w:tplc="04090019" w:tentative="1">
+      <w:start w:val="1"/>
+      <w:numFmt w:val="lowerLetter"/>
+      <w:lvlText w:val="%2."/>
+      <w:lvlJc w:val="left"/>
+      <w:pPr>
+        <w:ind w:left="2166" w:hanging="360"/>
+      </w:pPr>
+    </w:lvl>
+    <w:lvl w:ilvl="2" w:tplc="0409001B" w:tentative="1">
+      <w:start w:val="1"/>
+      <w:numFmt w:val="lowerRoman"/>
+      <w:lvlText w:val="%3."/>
+      <w:lvlJc w:val="right"/>
+      <w:pPr>
+        <w:ind w:left="2886" w:hanging="180"/>
+      </w:pPr>
+    </w:lvl>
+    <w:lvl w:ilvl="3" w:tplc="0409000F" w:tentative="1">
+      <w:start w:val="1"/>
+      <w:numFmt w:val="decimal"/>
+      <w:lvlText w:val="%4."/>
+      <w:lvlJc w:val="left"/>
+      <w:pPr>
+        <w:ind w:left="3606" w:hanging="360"/>
+      </w:pPr>
+    </w:lvl>
+    <w:lvl w:ilvl="4" w:tplc="04090019" w:tentative="1">
+      <w:start w:val="1"/>
+      <w:numFmt w:val="lowerLetter"/>
+      <w:lvlText w:val="%5."/>
+      <w:lvlJc w:val="left"/>
+      <w:pPr>
+        <w:ind w:left="4326" w:hanging="360"/>
+      </w:pPr>
+    </w:lvl>
+    <w:lvl w:ilvl="5" w:tplc="0409001B" w:tentative="1">
+      <w:start w:val="1"/>
+      <w:numFmt w:val="lowerRoman"/>
+      <w:lvlText w:val="%6."/>
+      <w:lvlJc w:val="right"/>
+      <w:pPr>
+        <w:ind w:left="5046" w:hanging="180"/>
+      </w:pPr>
+    </w:lvl>
+    <w:lvl w:ilvl="6" w:tplc="0409000F" w:tentative="1">
+      <w:start w:val="1"/>
+      <w:numFmt w:val="decimal"/>
+      <w:lvlText w:val="%7."/>
+      <w:lvlJc w:val="left"/>
+      <w:pPr>
+        <w:ind w:left="5766" w:hanging="360"/>
+      </w:pPr>
+    </w:lvl>
+    <w:lvl w:ilvl="7" w:tplc="04090019" w:tentative="1">
+      <w:start w:val="1"/>
+      <w:numFmt w:val="lowerLetter"/>
+      <w:lvlText w:val="%8."/>
+      <w:lvlJc w:val="left"/>
+      <w:pPr>
+        <w:ind w:left="6486" w:hanging="360"/>
+      </w:pPr>
+    </w:lvl>
+    <w:lvl w:ilvl="8" w:tplc="0409001B" w:tentative="1">
+      <w:start w:val="1"/>
+      <w:numFmt w:val="lowerRoman"/>
+      <w:lvlText w:val="%9."/>
+      <w:lvlJc w:val="right"/>
+      <w:pPr>
+        <w:ind w:left="7206" w:hanging="180"/>
+      </w:pPr>
+    </w:lvl>
+  </w:abstractNum>
+  <w:abstractNum w:abstractNumId="39" w15:restartNumberingAfterBreak="0">
     <w:nsid w:val="632C5DC4"/>
     <w:multiLevelType w:val="hybridMultilevel"/>
     <w:tmpl w:val="BEF09BCE"/>
@@ -16310,7 +15055,7 @@
       </w:pPr>
     </w:lvl>
   </w:abstractNum>
-  <w:abstractNum w:abstractNumId="39" w15:restartNumberingAfterBreak="0">
+  <w:abstractNum w:abstractNumId="40" w15:restartNumberingAfterBreak="0">
     <w:nsid w:val="6342303F"/>
     <w:multiLevelType w:val="hybridMultilevel"/>
     <w:tmpl w:val="22E06762"/>
@@ -16423,7 +15168,7 @@
       </w:rPr>
     </w:lvl>
   </w:abstractNum>
-  <w:abstractNum w:abstractNumId="40" w15:restartNumberingAfterBreak="0">
+  <w:abstractNum w:abstractNumId="41" w15:restartNumberingAfterBreak="0">
     <w:nsid w:val="654A0B0E"/>
     <w:multiLevelType w:val="hybridMultilevel"/>
     <w:tmpl w:val="8A405758"/>
@@ -16509,7 +15254,7 @@
       </w:pPr>
     </w:lvl>
   </w:abstractNum>
-  <w:abstractNum w:abstractNumId="41" w15:restartNumberingAfterBreak="0">
+  <w:abstractNum w:abstractNumId="42" w15:restartNumberingAfterBreak="0">
     <w:nsid w:val="71701CF7"/>
     <w:multiLevelType w:val="hybridMultilevel"/>
     <w:tmpl w:val="0FBE6232"/>
@@ -16622,7 +15367,7 @@
       </w:rPr>
     </w:lvl>
   </w:abstractNum>
-  <w:abstractNum w:abstractNumId="42" w15:restartNumberingAfterBreak="0">
+  <w:abstractNum w:abstractNumId="43" w15:restartNumberingAfterBreak="0">
     <w:nsid w:val="7C2B4E04"/>
     <w:multiLevelType w:val="multilevel"/>
     <w:tmpl w:val="8C3C3EFA"/>
@@ -16771,7 +15516,7 @@
       </w:rPr>
     </w:lvl>
   </w:abstractNum>
-  <w:abstractNum w:abstractNumId="43" w15:restartNumberingAfterBreak="0">
+  <w:abstractNum w:abstractNumId="44" w15:restartNumberingAfterBreak="0">
     <w:nsid w:val="7FAA7623"/>
     <w:multiLevelType w:val="hybridMultilevel"/>
     <w:tmpl w:val="5E2E809A"/>
@@ -16900,16 +15645,16 @@
     <w:abstractNumId w:val="16"/>
   </w:num>
   <w:num w:numId="14">
-    <w:abstractNumId w:val="43"/>
+    <w:abstractNumId w:val="44"/>
   </w:num>
   <w:num w:numId="15">
     <w:abstractNumId w:val="24"/>
   </w:num>
   <w:num w:numId="16">
-    <w:abstractNumId w:val="42"/>
+    <w:abstractNumId w:val="43"/>
   </w:num>
   <w:num w:numId="17">
-    <w:abstractNumId w:val="38"/>
+    <w:abstractNumId w:val="39"/>
   </w:num>
   <w:num w:numId="18">
     <w:abstractNumId w:val="8"/>
@@ -16924,7 +15669,7 @@
     <w:abstractNumId w:val="12"/>
   </w:num>
   <w:num w:numId="22">
-    <w:abstractNumId w:val="39"/>
+    <w:abstractNumId w:val="40"/>
   </w:num>
   <w:num w:numId="23">
     <w:abstractNumId w:val="9"/>
@@ -16960,7 +15705,7 @@
     <w:abstractNumId w:val="29"/>
   </w:num>
   <w:num w:numId="34">
-    <w:abstractNumId w:val="41"/>
+    <w:abstractNumId w:val="42"/>
   </w:num>
   <w:num w:numId="35">
     <w:abstractNumId w:val="19"/>
@@ -16972,7 +15717,7 @@
     <w:abstractNumId w:val="26"/>
   </w:num>
   <w:num w:numId="38">
-    <w:abstractNumId w:val="40"/>
+    <w:abstractNumId w:val="41"/>
   </w:num>
   <w:num w:numId="39">
     <w:abstractNumId w:val="14"/>
@@ -16991,6 +15736,9 @@
   </w:num>
   <w:num w:numId="44">
     <w:abstractNumId w:val="13"/>
+  </w:num>
+  <w:num w:numId="45">
+    <w:abstractNumId w:val="38"/>
   </w:num>
 </w:numbering>
 </file>
@@ -18691,7 +17439,7 @@
 </file>
 
 <file path=customXml/itemProps2.xml><?xml version="1.0" encoding="utf-8"?>
-<ds:datastoreItem xmlns:ds="http://schemas.openxmlformats.org/officeDocument/2006/customXml" ds:itemID="{AED1C699-B84E-48C1-ABE5-7BD5C05AC58F}">
+<ds:datastoreItem xmlns:ds="http://schemas.openxmlformats.org/officeDocument/2006/customXml" ds:itemID="{DD92F7C9-6D29-4229-91DB-E79A2B33724A}">
   <ds:schemaRefs>
     <ds:schemaRef ds:uri="http://schemas.openxmlformats.org/officeDocument/2006/bibliography"/>
   </ds:schemaRefs>

</xml_diff>

<commit_message>
Applying 3 tier architicture
</commit_message>
<xml_diff>
--- a/Documentaion/Documentation.docx
+++ b/Documentaion/Documentation.docx
@@ -394,7 +394,7 @@
                 </mc:Choice>
                 <mc:Fallback>
                   <w:pict>
-                    <v:shapetype w14:anchorId="1C4CB48C" id="_x0000_t32" coordsize="21600,21600" o:spt="32" o:oned="t" path="m,l21600,21600e" filled="f">
+                    <v:shapetype w14:anchorId="3DE0B2B4" id="_x0000_t32" coordsize="21600,21600" o:spt="32" o:oned="t" path="m,l21600,21600e" filled="f">
                       <v:path arrowok="t" fillok="f" o:connecttype="none"/>
                       <o:lock v:ext="edit" shapetype="t"/>
                     </v:shapetype>
@@ -2971,21 +2971,7 @@
           <w:rFonts w:asciiTheme="majorBidi" w:hAnsiTheme="majorBidi"/>
           <w:sz w:val="24"/>
         </w:rPr>
-        <w:t>Number of smiley faces</w:t>
-      </w:r>
-      <w:r>
-        <w:rPr>
-          <w:rFonts w:asciiTheme="majorBidi" w:hAnsiTheme="majorBidi"/>
-          <w:sz w:val="24"/>
-        </w:rPr>
-        <w:t xml:space="preserve"> (2-5)</w:t>
-      </w:r>
-      <w:r>
-        <w:rPr>
-          <w:rFonts w:asciiTheme="majorBidi" w:hAnsiTheme="majorBidi"/>
-          <w:sz w:val="24"/>
-        </w:rPr>
-        <w:t>.</w:t>
+        <w:t>Number of smiley faces (2-5).</w:t>
       </w:r>
     </w:p>
     <w:p>
@@ -3327,21 +3313,7 @@
           <w:rFonts w:asciiTheme="majorBidi" w:hAnsiTheme="majorBidi"/>
           <w:sz w:val="24"/>
         </w:rPr>
-        <w:t>Star value of the slider (</w:t>
-      </w:r>
-      <w:r>
-        <w:rPr>
-          <w:rFonts w:asciiTheme="majorBidi" w:hAnsiTheme="majorBidi"/>
-          <w:sz w:val="24"/>
-        </w:rPr>
-        <w:t>2-100</w:t>
-      </w:r>
-      <w:r>
-        <w:rPr>
-          <w:rFonts w:asciiTheme="majorBidi" w:hAnsiTheme="majorBidi"/>
-          <w:sz w:val="24"/>
-        </w:rPr>
-        <w:t>).</w:t>
+        <w:t>Star value of the slider (2-100).</w:t>
       </w:r>
     </w:p>
     <w:p>
@@ -3839,14 +3811,7 @@
           <w:rFonts w:asciiTheme="majorBidi" w:hAnsiTheme="majorBidi"/>
           <w:sz w:val="24"/>
         </w:rPr>
-        <w:t xml:space="preserve">Number of </w:t>
-      </w:r>
-      <w:r>
-        <w:rPr>
-          <w:rFonts w:asciiTheme="majorBidi" w:hAnsiTheme="majorBidi"/>
-          <w:sz w:val="24"/>
-        </w:rPr>
-        <w:t>stars</w:t>
+        <w:t>Number of stars</w:t>
       </w:r>
       <w:r>
         <w:rPr>
@@ -3860,14 +3825,7 @@
           <w:rFonts w:asciiTheme="majorBidi" w:hAnsiTheme="majorBidi"/>
           <w:sz w:val="24"/>
         </w:rPr>
-        <w:t>(1-10)</w:t>
-      </w:r>
-      <w:r>
-        <w:rPr>
-          <w:rFonts w:asciiTheme="majorBidi" w:hAnsiTheme="majorBidi"/>
-          <w:sz w:val="24"/>
-        </w:rPr>
-        <w:t>.</w:t>
+        <w:t>(1-10).</w:t>
       </w:r>
     </w:p>
     <w:p>
@@ -3982,14 +3940,7 @@
           <w:rFonts w:asciiTheme="majorBidi" w:hAnsiTheme="majorBidi"/>
           <w:sz w:val="24"/>
         </w:rPr>
-        <w:t xml:space="preserve">Number of </w:t>
-      </w:r>
-      <w:r>
-        <w:rPr>
-          <w:rFonts w:asciiTheme="majorBidi" w:hAnsiTheme="majorBidi"/>
-          <w:sz w:val="24"/>
-        </w:rPr>
-        <w:t xml:space="preserve">stars </w:t>
+        <w:t xml:space="preserve">Number of stars </w:t>
       </w:r>
       <w:r>
         <w:rPr>
@@ -4005,21 +3956,7 @@
           <w:rFonts w:asciiTheme="majorBidi" w:hAnsiTheme="majorBidi"/>
           <w:sz w:val="24"/>
         </w:rPr>
-        <w:t xml:space="preserve"> be in the range of (</w:t>
-      </w:r>
-      <w:r>
-        <w:rPr>
-          <w:rFonts w:asciiTheme="majorBidi" w:hAnsiTheme="majorBidi"/>
-          <w:sz w:val="24"/>
-        </w:rPr>
-        <w:t>1-10</w:t>
-      </w:r>
-      <w:r>
-        <w:rPr>
-          <w:rFonts w:asciiTheme="majorBidi" w:hAnsiTheme="majorBidi"/>
-          <w:sz w:val="24"/>
-        </w:rPr>
-        <w:t>) inclusive.</w:t>
+        <w:t xml:space="preserve"> be in the range of (1-10) inclusive.</w:t>
       </w:r>
       <w:r>
         <w:rPr>
@@ -4983,8 +4920,6 @@
         </w:rPr>
         <w:t xml:space="preserve"> on tables</w:t>
       </w:r>
-      <w:bookmarkStart w:id="4" w:name="_GoBack"/>
-      <w:bookmarkEnd w:id="4"/>
       <w:r>
         <w:rPr>
           <w:rFonts w:asciiTheme="majorBidi" w:hAnsiTheme="majorBidi"/>
@@ -5331,26 +5266,6 @@
     </w:p>
     <w:p>
       <w:pPr>
-        <w:spacing w:line="360" w:lineRule="auto"/>
-        <w:ind w:left="1080" w:firstLine="0"/>
-        <w:rPr>
-          <w:rFonts w:asciiTheme="majorBidi" w:hAnsiTheme="majorBidi"/>
-          <w:sz w:val="24"/>
-        </w:rPr>
-      </w:pPr>
-    </w:p>
-    <w:p>
-      <w:pPr>
-        <w:spacing w:line="360" w:lineRule="auto"/>
-        <w:ind w:left="1080" w:firstLine="0"/>
-        <w:rPr>
-          <w:rFonts w:asciiTheme="majorBidi" w:hAnsiTheme="majorBidi"/>
-          <w:sz w:val="24"/>
-        </w:rPr>
-      </w:pPr>
-    </w:p>
-    <w:p>
-      <w:pPr>
         <w:spacing w:after="200" w:line="360" w:lineRule="auto"/>
         <w:ind w:firstLine="0"/>
         <w:rPr>
@@ -5360,25 +5275,16 @@
           <w:sz w:val="24"/>
         </w:rPr>
       </w:pPr>
-    </w:p>
-    <w:p>
-      <w:pPr>
-        <w:spacing w:after="200" w:line="360" w:lineRule="auto"/>
-        <w:ind w:firstLine="0"/>
+      <w:bookmarkStart w:id="4" w:name="_GoBack"/>
+      <w:bookmarkEnd w:id="4"/>
+      <w:r>
         <w:rPr>
           <w:rFonts w:asciiTheme="majorBidi" w:hAnsiTheme="majorBidi"/>
           <w:b/>
           <w:bCs/>
           <w:sz w:val="24"/>
         </w:rPr>
-      </w:pPr>
-      <w:r>
-        <w:rPr>
-          <w:rFonts w:asciiTheme="majorBidi" w:hAnsiTheme="majorBidi"/>
-          <w:b/>
-          <w:bCs/>
-          <w:sz w:val="24"/>
-        </w:rPr>
+        <w:lastRenderedPageBreak/>
         <w:t xml:space="preserve">3.2 </w:t>
       </w:r>
       <w:r>
@@ -10924,7 +10830,6 @@
         <w:docPartUnique/>
       </w:docPartObj>
     </w:sdtPr>
-    <w:sdtEndPr/>
     <w:sdtContent>
       <w:p>
         <w:pPr>
@@ -10962,7 +10867,7 @@
             <w:noProof/>
             <w:sz w:val="24"/>
           </w:rPr>
-          <w:t>11</w:t>
+          <w:t>12</w:t>
         </w:r>
         <w:r>
           <w:rPr>
@@ -17439,7 +17344,7 @@
 </file>
 
 <file path=customXml/itemProps2.xml><?xml version="1.0" encoding="utf-8"?>
-<ds:datastoreItem xmlns:ds="http://schemas.openxmlformats.org/officeDocument/2006/customXml" ds:itemID="{DD92F7C9-6D29-4229-91DB-E79A2B33724A}">
+<ds:datastoreItem xmlns:ds="http://schemas.openxmlformats.org/officeDocument/2006/customXml" ds:itemID="{5078B203-C1C3-424B-A85E-8DA0A4AE4215}">
   <ds:schemaRefs>
     <ds:schemaRef ds:uri="http://schemas.openxmlformats.org/officeDocument/2006/bibliography"/>
   </ds:schemaRefs>

</xml_diff>